<commit_message>
Updated resume for new semester!
</commit_message>
<xml_diff>
--- a/ShantanuTulshibagwaleResume.docx
+++ b/ShantanuTulshibagwaleResume.docx
@@ -1,6 +1,6 @@
 
 <file path=word/document.xml><?xml version="1.0" encoding="utf-8"?>
-<w:document xmlns:wpc="http://schemas.microsoft.com/office/word/2010/wordprocessingCanvas" xmlns:cx="http://schemas.microsoft.com/office/drawing/2014/chartex" xmlns:cx1="http://schemas.microsoft.com/office/drawing/2015/9/8/chartex" xmlns:cx2="http://schemas.microsoft.com/office/drawing/2015/10/21/chartex" xmlns:mc="http://schemas.openxmlformats.org/markup-compatibility/2006" xmlns:o="urn:schemas-microsoft-com:office:office" xmlns:r="http://schemas.openxmlformats.org/officeDocument/2006/relationships" xmlns:m="http://schemas.openxmlformats.org/officeDocument/2006/math" xmlns:v="urn:schemas-microsoft-com:vml" xmlns:wp14="http://schemas.microsoft.com/office/word/2010/wordprocessingDrawing" xmlns:wp="http://schemas.openxmlformats.org/drawingml/2006/wordprocessingDrawing" xmlns:w10="urn:schemas-microsoft-com:office:word" xmlns:w="http://schemas.openxmlformats.org/wordprocessingml/2006/main" xmlns:w14="http://schemas.microsoft.com/office/word/2010/wordml" xmlns:w15="http://schemas.microsoft.com/office/word/2012/wordml" xmlns:w16se="http://schemas.microsoft.com/office/word/2015/wordml/symex" xmlns:wpg="http://schemas.microsoft.com/office/word/2010/wordprocessingGroup" xmlns:wpi="http://schemas.microsoft.com/office/word/2010/wordprocessingInk" xmlns:wne="http://schemas.microsoft.com/office/word/2006/wordml" xmlns:wps="http://schemas.microsoft.com/office/word/2010/wordprocessingShape" mc:Ignorable="w14 w15 w16se wp14">
+<w:document xmlns:wpc="http://schemas.microsoft.com/office/word/2010/wordprocessingCanvas" xmlns:cx="http://schemas.microsoft.com/office/drawing/2014/chartex" xmlns:cx1="http://schemas.microsoft.com/office/drawing/2015/9/8/chartex" xmlns:cx2="http://schemas.microsoft.com/office/drawing/2015/10/21/chartex" xmlns:cx3="http://schemas.microsoft.com/office/drawing/2016/5/9/chartex" xmlns:cx4="http://schemas.microsoft.com/office/drawing/2016/5/10/chartex" xmlns:cx5="http://schemas.microsoft.com/office/drawing/2016/5/11/chartex" xmlns:mc="http://schemas.openxmlformats.org/markup-compatibility/2006" xmlns:o="urn:schemas-microsoft-com:office:office" xmlns:r="http://schemas.openxmlformats.org/officeDocument/2006/relationships" xmlns:m="http://schemas.openxmlformats.org/officeDocument/2006/math" xmlns:v="urn:schemas-microsoft-com:vml" xmlns:wp14="http://schemas.microsoft.com/office/word/2010/wordprocessingDrawing" xmlns:wp="http://schemas.openxmlformats.org/drawingml/2006/wordprocessingDrawing" xmlns:w10="urn:schemas-microsoft-com:office:word" xmlns:w="http://schemas.openxmlformats.org/wordprocessingml/2006/main" xmlns:w14="http://schemas.microsoft.com/office/word/2010/wordml" xmlns:w15="http://schemas.microsoft.com/office/word/2012/wordml" xmlns:w16se="http://schemas.microsoft.com/office/word/2015/wordml/symex" xmlns:wpg="http://schemas.microsoft.com/office/word/2010/wordprocessingGroup" xmlns:wpi="http://schemas.microsoft.com/office/word/2010/wordprocessingInk" xmlns:wne="http://schemas.microsoft.com/office/word/2006/wordml" xmlns:wps="http://schemas.microsoft.com/office/word/2010/wordprocessingShape" mc:Ignorable="w14 w15 w16se wp14">
   <w:background w:color="FFFFFF"/>
   <w:body>
     <w:p>
@@ -293,7 +293,7 @@
           <w:color w:val="auto"/>
           <w:szCs w:val="20"/>
         </w:rPr>
-        <w:t>3.89</w:t>
+        <w:t>3.83</w:t>
       </w:r>
       <w:r>
         <w:rPr>
@@ -310,6 +310,7 @@
         <w:ind w:left="1110"/>
         <w:rPr>
           <w:rFonts w:ascii="Roboto" w:eastAsia="Roboto" w:hAnsi="Roboto" w:cs="Roboto"/>
+          <w:b/>
           <w:color w:val="auto"/>
           <w:szCs w:val="20"/>
         </w:rPr>
@@ -323,244 +324,202 @@
         </w:rPr>
         <w:t>Relevant Classes</w:t>
       </w:r>
+      <w:r>
+        <w:rPr>
+          <w:rFonts w:ascii="Roboto" w:eastAsia="Roboto" w:hAnsi="Roboto" w:cs="Roboto"/>
+          <w:b/>
+          <w:color w:val="auto"/>
+          <w:szCs w:val="20"/>
+        </w:rPr>
+        <w:t>:</w:t>
+      </w:r>
     </w:p>
-    <w:p>
-      <w:pPr>
-        <w:spacing w:line="300" w:lineRule="exact"/>
-        <w:ind w:left="1110"/>
-        <w:rPr>
-          <w:rFonts w:ascii="Roboto" w:eastAsia="Roboto" w:hAnsi="Roboto" w:cs="Roboto"/>
-          <w:color w:val="auto"/>
-          <w:szCs w:val="20"/>
-        </w:rPr>
-      </w:pPr>
-      <w:r>
-        <w:rPr>
-          <w:rFonts w:ascii="Roboto" w:eastAsia="Roboto" w:hAnsi="Roboto" w:cs="Roboto"/>
-          <w:color w:val="auto"/>
-          <w:szCs w:val="20"/>
-        </w:rPr>
-        <w:t>Fall 2015</w:t>
-      </w:r>
-      <w:r>
-        <w:rPr>
-          <w:rFonts w:ascii="Roboto" w:eastAsia="Roboto" w:hAnsi="Roboto" w:cs="Roboto"/>
-          <w:color w:val="auto"/>
-          <w:szCs w:val="20"/>
-        </w:rPr>
-        <w:t xml:space="preserve">: </w:t>
-      </w:r>
-      <w:r>
-        <w:rPr>
-          <w:rFonts w:ascii="Roboto" w:eastAsia="Roboto" w:hAnsi="Roboto" w:cs="Roboto"/>
-          <w:color w:val="auto"/>
-          <w:szCs w:val="20"/>
-        </w:rPr>
-        <w:t>Discrete Structures</w:t>
-      </w:r>
-      <w:r>
-        <w:rPr>
-          <w:rFonts w:ascii="Roboto" w:eastAsia="Roboto" w:hAnsi="Roboto" w:cs="Roboto"/>
-          <w:color w:val="auto"/>
-          <w:szCs w:val="20"/>
-        </w:rPr>
-        <w:t xml:space="preserve">, </w:t>
-      </w:r>
-      <w:r>
-        <w:rPr>
-          <w:rFonts w:ascii="Roboto" w:eastAsia="Roboto" w:hAnsi="Roboto" w:cs="Roboto"/>
-          <w:color w:val="auto"/>
-          <w:szCs w:val="20"/>
-        </w:rPr>
-        <w:t xml:space="preserve">Freshman </w:t>
-      </w:r>
-      <w:r>
-        <w:rPr>
-          <w:rFonts w:ascii="Roboto" w:eastAsia="Roboto" w:hAnsi="Roboto" w:cs="Roboto"/>
-          <w:color w:val="auto"/>
-          <w:szCs w:val="20"/>
-        </w:rPr>
-        <w:t>Honors</w:t>
-      </w:r>
-      <w:r>
-        <w:rPr>
-          <w:rFonts w:ascii="Roboto" w:eastAsia="Roboto" w:hAnsi="Roboto" w:cs="Roboto"/>
-          <w:color w:val="auto"/>
-          <w:szCs w:val="20"/>
-        </w:rPr>
-        <w:t xml:space="preserve"> Projects</w:t>
-      </w:r>
-      <w:r>
-        <w:rPr>
-          <w:rFonts w:ascii="Roboto" w:eastAsia="Roboto" w:hAnsi="Roboto" w:cs="Roboto"/>
-          <w:color w:val="auto"/>
-          <w:szCs w:val="20"/>
-        </w:rPr>
-        <w:t>;</w:t>
-      </w:r>
-    </w:p>
-    <w:p>
-      <w:pPr>
-        <w:spacing w:line="300" w:lineRule="exact"/>
-        <w:ind w:left="1110"/>
-        <w:jc w:val="both"/>
-        <w:rPr>
-          <w:rFonts w:ascii="Roboto" w:eastAsia="Roboto" w:hAnsi="Roboto" w:cs="Roboto"/>
-          <w:color w:val="auto"/>
-          <w:szCs w:val="20"/>
-        </w:rPr>
-      </w:pPr>
-      <w:r>
-        <w:rPr>
-          <w:rFonts w:ascii="Roboto" w:eastAsia="Roboto" w:hAnsi="Roboto" w:cs="Roboto"/>
-          <w:color w:val="auto"/>
-          <w:szCs w:val="20"/>
-        </w:rPr>
-        <w:t>Spring 2016</w:t>
-      </w:r>
-      <w:r>
-        <w:rPr>
-          <w:rFonts w:ascii="Roboto" w:eastAsia="Roboto" w:hAnsi="Roboto" w:cs="Roboto"/>
-          <w:color w:val="auto"/>
-          <w:szCs w:val="20"/>
-        </w:rPr>
-        <w:t>:</w:t>
-      </w:r>
-      <w:r>
-        <w:rPr>
-          <w:rFonts w:ascii="Roboto" w:eastAsia="Roboto" w:hAnsi="Roboto" w:cs="Roboto"/>
-          <w:color w:val="auto"/>
-          <w:szCs w:val="20"/>
-        </w:rPr>
-        <w:t xml:space="preserve"> Data Structures, </w:t>
-      </w:r>
-      <w:r>
-        <w:rPr>
-          <w:rFonts w:ascii="Roboto" w:eastAsia="Roboto" w:hAnsi="Roboto" w:cs="Roboto"/>
-          <w:color w:val="auto"/>
-          <w:szCs w:val="20"/>
-        </w:rPr>
-        <w:t>Computer Architecture</w:t>
-      </w:r>
-      <w:r>
-        <w:rPr>
-          <w:rFonts w:ascii="Roboto" w:eastAsia="Roboto" w:hAnsi="Roboto" w:cs="Roboto"/>
-          <w:color w:val="auto"/>
-          <w:szCs w:val="20"/>
-        </w:rPr>
-        <w:t xml:space="preserve">, CA </w:t>
-      </w:r>
-      <w:r>
-        <w:rPr>
-          <w:rFonts w:ascii="Roboto" w:eastAsia="Roboto" w:hAnsi="Roboto" w:cs="Roboto"/>
-          <w:color w:val="auto"/>
-          <w:szCs w:val="20"/>
-        </w:rPr>
-        <w:t xml:space="preserve">for </w:t>
-      </w:r>
-      <w:r>
-        <w:rPr>
-          <w:rFonts w:ascii="Roboto" w:eastAsia="Roboto" w:hAnsi="Roboto" w:cs="Roboto"/>
-          <w:color w:val="auto"/>
-          <w:szCs w:val="20"/>
-        </w:rPr>
-        <w:t xml:space="preserve">Freshman </w:t>
-      </w:r>
-      <w:r>
-        <w:rPr>
-          <w:rFonts w:ascii="Roboto" w:eastAsia="Roboto" w:hAnsi="Roboto" w:cs="Roboto"/>
-          <w:color w:val="auto"/>
-          <w:szCs w:val="20"/>
-        </w:rPr>
-        <w:t>Honors</w:t>
-      </w:r>
-      <w:r>
-        <w:rPr>
-          <w:rFonts w:ascii="Roboto" w:eastAsia="Roboto" w:hAnsi="Roboto" w:cs="Roboto"/>
-          <w:color w:val="auto"/>
-          <w:szCs w:val="20"/>
-        </w:rPr>
-        <w:t xml:space="preserve"> Projects;</w:t>
-      </w:r>
-    </w:p>
-    <w:p>
-      <w:pPr>
-        <w:spacing w:line="300" w:lineRule="exact"/>
-        <w:ind w:left="1110"/>
-        <w:jc w:val="both"/>
-        <w:rPr>
-          <w:rFonts w:ascii="Roboto" w:hAnsi="Roboto"/>
-          <w:color w:val="auto"/>
-          <w:szCs w:val="20"/>
-        </w:rPr>
-      </w:pPr>
-      <w:r>
-        <w:rPr>
-          <w:rFonts w:ascii="Roboto" w:eastAsia="Roboto" w:hAnsi="Roboto" w:cs="Roboto"/>
-          <w:color w:val="auto"/>
-          <w:szCs w:val="20"/>
-        </w:rPr>
-        <w:t>Fall 2016:</w:t>
-      </w:r>
-      <w:r>
-        <w:rPr>
-          <w:rFonts w:ascii="Roboto" w:eastAsia="Roboto" w:hAnsi="Roboto" w:cs="Roboto"/>
-          <w:color w:val="auto"/>
-          <w:szCs w:val="20"/>
-        </w:rPr>
-        <w:t xml:space="preserve"> System </w:t>
-      </w:r>
-      <w:r>
-        <w:rPr>
-          <w:rFonts w:ascii="Roboto" w:eastAsia="Roboto" w:hAnsi="Roboto" w:cs="Roboto"/>
-          <w:color w:val="auto"/>
-          <w:szCs w:val="20"/>
-        </w:rPr>
-        <w:t>Program</w:t>
-      </w:r>
-      <w:bookmarkStart w:id="0" w:name="_GoBack"/>
-      <w:bookmarkEnd w:id="0"/>
-      <w:r>
-        <w:rPr>
-          <w:rFonts w:ascii="Roboto" w:eastAsia="Roboto" w:hAnsi="Roboto" w:cs="Roboto"/>
-          <w:color w:val="auto"/>
-          <w:szCs w:val="20"/>
-        </w:rPr>
-        <w:t xml:space="preserve">ming, </w:t>
-      </w:r>
-      <w:r>
-        <w:rPr>
-          <w:rFonts w:ascii="Roboto" w:eastAsia="Roboto" w:hAnsi="Roboto" w:cs="Roboto"/>
-          <w:color w:val="auto"/>
-          <w:szCs w:val="20"/>
-        </w:rPr>
-        <w:t>Data Mining</w:t>
-      </w:r>
-      <w:r>
-        <w:rPr>
-          <w:rFonts w:ascii="Roboto" w:eastAsia="Roboto" w:hAnsi="Roboto" w:cs="Roboto"/>
-          <w:color w:val="auto"/>
-          <w:szCs w:val="20"/>
-        </w:rPr>
-        <w:t xml:space="preserve">, </w:t>
-      </w:r>
-      <w:r>
-        <w:rPr>
-          <w:rFonts w:ascii="Roboto" w:eastAsia="Roboto" w:hAnsi="Roboto" w:cs="Roboto"/>
-          <w:color w:val="auto"/>
-          <w:szCs w:val="20"/>
-        </w:rPr>
-        <w:t>Virtual Reality</w:t>
-      </w:r>
-      <w:r>
-        <w:rPr>
-          <w:rFonts w:ascii="Roboto" w:eastAsia="Roboto" w:hAnsi="Roboto" w:cs="Roboto"/>
-          <w:color w:val="auto"/>
-          <w:szCs w:val="20"/>
-        </w:rPr>
-        <w:t>.</w:t>
-      </w:r>
-    </w:p>
+    <w:tbl>
+      <w:tblPr>
+        <w:tblStyle w:val="TableGrid"/>
+        <w:tblW w:w="0" w:type="auto"/>
+        <w:tblInd w:w="1110" w:type="dxa"/>
+        <w:tblCellMar>
+          <w:left w:w="0" w:type="dxa"/>
+          <w:right w:w="0" w:type="dxa"/>
+        </w:tblCellMar>
+        <w:tblLook w:val="04A0" w:firstRow="1" w:lastRow="0" w:firstColumn="1" w:lastColumn="0" w:noHBand="0" w:noVBand="1"/>
+      </w:tblPr>
+      <w:tblGrid>
+        <w:gridCol w:w="3328"/>
+        <w:gridCol w:w="3415"/>
+        <w:gridCol w:w="2947"/>
+      </w:tblGrid>
+      <w:tr>
+        <w:tc>
+          <w:tcPr>
+            <w:tcW w:w="3328" w:type="dxa"/>
+            <w:tcBorders>
+              <w:top w:val="nil"/>
+              <w:left w:val="nil"/>
+              <w:bottom w:val="nil"/>
+              <w:right w:val="nil"/>
+            </w:tcBorders>
+          </w:tcPr>
+          <w:p>
+            <w:pPr>
+              <w:spacing w:line="300" w:lineRule="exact"/>
+              <w:rPr>
+                <w:rFonts w:ascii="Roboto" w:eastAsia="Roboto" w:hAnsi="Roboto" w:cs="Roboto"/>
+                <w:color w:val="auto"/>
+                <w:szCs w:val="20"/>
+              </w:rPr>
+            </w:pPr>
+            <w:r>
+              <w:rPr>
+                <w:rFonts w:ascii="Roboto" w:eastAsia="Roboto" w:hAnsi="Roboto" w:cs="Roboto"/>
+                <w:color w:val="auto"/>
+                <w:szCs w:val="20"/>
+              </w:rPr>
+              <w:t>Data Structures</w:t>
+            </w:r>
+          </w:p>
+          <w:p>
+            <w:pPr>
+              <w:spacing w:line="300" w:lineRule="exact"/>
+              <w:rPr>
+                <w:rFonts w:ascii="Roboto" w:eastAsia="Roboto" w:hAnsi="Roboto" w:cs="Roboto"/>
+                <w:color w:val="auto"/>
+                <w:szCs w:val="20"/>
+              </w:rPr>
+            </w:pPr>
+            <w:r>
+              <w:rPr>
+                <w:rFonts w:ascii="Roboto" w:eastAsia="Roboto" w:hAnsi="Roboto" w:cs="Roboto"/>
+                <w:color w:val="auto"/>
+                <w:szCs w:val="20"/>
+              </w:rPr>
+              <w:t xml:space="preserve">Intro to </w:t>
+            </w:r>
+            <w:r>
+              <w:rPr>
+                <w:rFonts w:ascii="Roboto" w:eastAsia="Roboto" w:hAnsi="Roboto" w:cs="Roboto"/>
+                <w:color w:val="auto"/>
+                <w:szCs w:val="20"/>
+              </w:rPr>
+              <w:t>Algorithms</w:t>
+            </w:r>
+          </w:p>
+          <w:p>
+            <w:pPr>
+              <w:spacing w:line="300" w:lineRule="exact"/>
+              <w:rPr>
+                <w:rFonts w:ascii="Roboto" w:eastAsia="Roboto" w:hAnsi="Roboto" w:cs="Roboto"/>
+                <w:color w:val="auto"/>
+                <w:szCs w:val="20"/>
+              </w:rPr>
+            </w:pPr>
+            <w:r>
+              <w:rPr>
+                <w:rFonts w:ascii="Roboto" w:eastAsia="Roboto" w:hAnsi="Roboto" w:cs="Roboto"/>
+                <w:color w:val="auto"/>
+                <w:szCs w:val="20"/>
+              </w:rPr>
+              <w:t>Applied Machine Learning</w:t>
+            </w:r>
+          </w:p>
+        </w:tc>
+        <w:tc>
+          <w:tcPr>
+            <w:tcW w:w="3415" w:type="dxa"/>
+            <w:tcBorders>
+              <w:top w:val="nil"/>
+              <w:left w:val="nil"/>
+              <w:bottom w:val="nil"/>
+              <w:right w:val="nil"/>
+            </w:tcBorders>
+          </w:tcPr>
+          <w:p>
+            <w:pPr>
+              <w:spacing w:line="300" w:lineRule="exact"/>
+              <w:rPr>
+                <w:rFonts w:ascii="Roboto" w:eastAsia="Roboto" w:hAnsi="Roboto" w:cs="Roboto"/>
+                <w:color w:val="auto"/>
+                <w:szCs w:val="20"/>
+              </w:rPr>
+            </w:pPr>
+            <w:r>
+              <w:rPr>
+                <w:rFonts w:ascii="Roboto" w:eastAsia="Roboto" w:hAnsi="Roboto" w:cs="Roboto"/>
+                <w:color w:val="auto"/>
+                <w:szCs w:val="20"/>
+              </w:rPr>
+              <w:t>Computer Architecture</w:t>
+            </w:r>
+          </w:p>
+          <w:p>
+            <w:pPr>
+              <w:spacing w:line="300" w:lineRule="exact"/>
+              <w:rPr>
+                <w:rFonts w:ascii="Roboto" w:eastAsia="Roboto" w:hAnsi="Roboto" w:cs="Roboto"/>
+                <w:color w:val="auto"/>
+                <w:szCs w:val="20"/>
+              </w:rPr>
+            </w:pPr>
+            <w:r>
+              <w:rPr>
+                <w:rFonts w:ascii="Roboto" w:eastAsia="Roboto" w:hAnsi="Roboto" w:cs="Roboto"/>
+                <w:color w:val="auto"/>
+                <w:szCs w:val="20"/>
+              </w:rPr>
+              <w:t>Database Systems</w:t>
+            </w:r>
+          </w:p>
+        </w:tc>
+        <w:tc>
+          <w:tcPr>
+            <w:tcW w:w="2947" w:type="dxa"/>
+            <w:tcBorders>
+              <w:top w:val="nil"/>
+              <w:left w:val="nil"/>
+              <w:bottom w:val="nil"/>
+              <w:right w:val="nil"/>
+            </w:tcBorders>
+          </w:tcPr>
+          <w:p>
+            <w:pPr>
+              <w:spacing w:line="300" w:lineRule="exact"/>
+              <w:rPr>
+                <w:rFonts w:ascii="Roboto" w:eastAsia="Roboto" w:hAnsi="Roboto" w:cs="Roboto"/>
+                <w:color w:val="auto"/>
+                <w:szCs w:val="20"/>
+              </w:rPr>
+            </w:pPr>
+            <w:r>
+              <w:rPr>
+                <w:rFonts w:ascii="Roboto" w:eastAsia="Roboto" w:hAnsi="Roboto" w:cs="Roboto"/>
+                <w:color w:val="auto"/>
+                <w:szCs w:val="20"/>
+              </w:rPr>
+              <w:t>Systems (Honors)</w:t>
+            </w:r>
+          </w:p>
+          <w:p>
+            <w:pPr>
+              <w:spacing w:line="300" w:lineRule="exact"/>
+              <w:rPr>
+                <w:rFonts w:ascii="Roboto" w:eastAsia="Roboto" w:hAnsi="Roboto" w:cs="Roboto"/>
+                <w:color w:val="auto"/>
+                <w:szCs w:val="20"/>
+              </w:rPr>
+            </w:pPr>
+            <w:r>
+              <w:rPr>
+                <w:rFonts w:ascii="Roboto" w:eastAsia="Roboto" w:hAnsi="Roboto" w:cs="Roboto"/>
+                <w:color w:val="auto"/>
+                <w:szCs w:val="20"/>
+              </w:rPr>
+              <w:t>Virtual Reality</w:t>
+            </w:r>
+          </w:p>
+        </w:tc>
+      </w:tr>
+    </w:tbl>
     <w:p>
       <w:pPr>
         <w:pBdr>
@@ -604,18 +563,8 @@
           <w:b/>
           <w:color w:val="auto"/>
         </w:rPr>
-        <w:t xml:space="preserve">Proficient </w:t>
-      </w:r>
-      <w:proofErr w:type="gramStart"/>
-      <w:r>
-        <w:rPr>
-          <w:rFonts w:ascii="Roboto" w:eastAsia="Roboto" w:hAnsi="Roboto" w:cs="Roboto"/>
-          <w:b/>
-          <w:color w:val="auto"/>
-        </w:rPr>
-        <w:t>In</w:t>
-      </w:r>
-      <w:proofErr w:type="gramEnd"/>
+        <w:t>Proficient In</w:t>
+      </w:r>
       <w:r>
         <w:rPr>
           <w:rFonts w:ascii="Roboto" w:eastAsia="Roboto" w:hAnsi="Roboto" w:cs="Roboto"/>
@@ -743,6 +692,13 @@
           <w:color w:val="auto"/>
         </w:rPr>
         <w:t xml:space="preserve">: </w:t>
+      </w:r>
+      <w:r>
+        <w:rPr>
+          <w:rFonts w:ascii="Roboto" w:eastAsia="Roboto" w:hAnsi="Roboto" w:cs="Roboto"/>
+          <w:color w:val="auto"/>
+        </w:rPr>
+        <w:t xml:space="preserve">Unity3D (C#), </w:t>
       </w:r>
       <w:r>
         <w:rPr>
@@ -1325,166 +1281,89 @@
         <w:jc w:val="both"/>
         <w:rPr>
           <w:rFonts w:ascii="Roboto" w:eastAsia="Roboto" w:hAnsi="Roboto" w:cs="Roboto"/>
-          <w:color w:val="auto"/>
-        </w:rPr>
-      </w:pPr>
-      <w:proofErr w:type="spellStart"/>
-      <w:r>
-        <w:rPr>
-          <w:rFonts w:ascii="Roboto" w:eastAsia="Roboto" w:hAnsi="Roboto" w:cs="Roboto"/>
-          <w:b/>
-          <w:color w:val="auto"/>
-        </w:rPr>
-        <w:t>Sl</w:t>
-      </w:r>
-      <w:r>
-        <w:rPr>
-          <w:rFonts w:ascii="Roboto" w:eastAsia="Roboto" w:hAnsi="Roboto" w:cs="Roboto"/>
-          <w:b/>
-          <w:color w:val="auto"/>
-        </w:rPr>
-        <w:t>app</w:t>
-      </w:r>
-      <w:proofErr w:type="spellEnd"/>
-      <w:r>
-        <w:rPr>
-          <w:rFonts w:ascii="Roboto" w:eastAsia="Roboto" w:hAnsi="Roboto" w:cs="Roboto"/>
-          <w:b/>
-          <w:color w:val="auto"/>
-        </w:rPr>
-        <w:t xml:space="preserve"> - Information Exchange for Wearables</w:t>
-      </w:r>
-      <w:r>
-        <w:rPr>
-          <w:rFonts w:ascii="Roboto" w:eastAsia="Roboto" w:hAnsi="Roboto" w:cs="Roboto"/>
           <w:i/>
           <w:color w:val="auto"/>
         </w:rPr>
+      </w:pPr>
+      <w:r>
+        <w:rPr>
+          <w:rFonts w:ascii="Roboto" w:eastAsia="Roboto" w:hAnsi="Roboto" w:cs="Roboto"/>
+          <w:b/>
+          <w:color w:val="auto"/>
+        </w:rPr>
+        <w:t xml:space="preserve">Moves Like Escher – </w:t>
+      </w:r>
+      <w:r>
+        <w:rPr>
+          <w:rFonts w:ascii="Roboto" w:eastAsia="Roboto" w:hAnsi="Roboto" w:cs="Roboto"/>
+          <w:b/>
+          <w:color w:val="auto"/>
+        </w:rPr>
+        <w:t>Trippy Puzzling</w:t>
+      </w:r>
+      <w:r>
+        <w:rPr>
+          <w:rFonts w:ascii="Roboto" w:eastAsia="Roboto" w:hAnsi="Roboto" w:cs="Roboto"/>
+          <w:b/>
+          <w:color w:val="auto"/>
+        </w:rPr>
+        <w:t xml:space="preserve"> in VR</w:t>
+      </w:r>
+      <w:r>
+        <w:rPr>
+          <w:rFonts w:ascii="Roboto" w:eastAsia="Roboto" w:hAnsi="Roboto" w:cs="Roboto"/>
+          <w:b/>
+          <w:color w:val="auto"/>
+        </w:rPr>
         <w:tab/>
       </w:r>
       <w:r>
         <w:rPr>
           <w:rFonts w:ascii="Roboto" w:eastAsia="Roboto" w:hAnsi="Roboto" w:cs="Roboto"/>
+          <w:b/>
+          <w:color w:val="auto"/>
+        </w:rPr>
+        <w:tab/>
+      </w:r>
+      <w:r>
+        <w:rPr>
+          <w:rFonts w:ascii="Roboto" w:eastAsia="Roboto" w:hAnsi="Roboto" w:cs="Roboto"/>
+          <w:b/>
+          <w:color w:val="auto"/>
+        </w:rPr>
+        <w:tab/>
+      </w:r>
+      <w:r>
+        <w:rPr>
+          <w:rFonts w:ascii="Roboto" w:eastAsia="Roboto" w:hAnsi="Roboto" w:cs="Roboto"/>
+          <w:b/>
+          <w:color w:val="auto"/>
+        </w:rPr>
+        <w:tab/>
+      </w:r>
+      <w:r>
+        <w:rPr>
+          <w:rFonts w:ascii="Roboto" w:eastAsia="Roboto" w:hAnsi="Roboto" w:cs="Roboto"/>
+          <w:b/>
+          <w:color w:val="auto"/>
+        </w:rPr>
+        <w:tab/>
+      </w:r>
+      <w:r>
+        <w:rPr>
+          <w:rFonts w:ascii="Roboto" w:eastAsia="Roboto" w:hAnsi="Roboto" w:cs="Roboto"/>
+          <w:b/>
+          <w:color w:val="auto"/>
+        </w:rPr>
+        <w:tab/>
+      </w:r>
+      <w:r>
+        <w:rPr>
+          <w:rFonts w:ascii="Roboto" w:eastAsia="Roboto" w:hAnsi="Roboto" w:cs="Roboto"/>
           <w:i/>
           <w:color w:val="auto"/>
         </w:rPr>
-        <w:tab/>
-      </w:r>
-      <w:r>
-        <w:rPr>
-          <w:rFonts w:ascii="Roboto" w:eastAsia="Roboto" w:hAnsi="Roboto" w:cs="Roboto"/>
-          <w:b/>
-          <w:color w:val="auto"/>
-        </w:rPr>
-        <w:tab/>
-      </w:r>
-      <w:r>
-        <w:rPr>
-          <w:rFonts w:ascii="Roboto" w:eastAsia="Roboto" w:hAnsi="Roboto" w:cs="Roboto"/>
-          <w:b/>
-          <w:color w:val="auto"/>
-        </w:rPr>
-        <w:tab/>
-      </w:r>
-      <w:proofErr w:type="gramStart"/>
-      <w:r>
-        <w:rPr>
-          <w:rFonts w:ascii="Roboto" w:eastAsia="Roboto" w:hAnsi="Roboto" w:cs="Roboto"/>
-          <w:b/>
-          <w:color w:val="auto"/>
-        </w:rPr>
-        <w:tab/>
-      </w:r>
-      <w:r>
-        <w:rPr>
-          <w:rFonts w:ascii="Roboto" w:eastAsia="Roboto" w:hAnsi="Roboto" w:cs="Roboto"/>
-          <w:b/>
-          <w:i/>
-          <w:color w:val="auto"/>
-        </w:rPr>
-        <w:t xml:space="preserve">  </w:t>
-      </w:r>
-      <w:r>
-        <w:rPr>
-          <w:rFonts w:ascii="Roboto" w:eastAsia="Roboto" w:hAnsi="Roboto" w:cs="Roboto"/>
-          <w:i/>
-          <w:color w:val="auto"/>
-        </w:rPr>
-        <w:t>September</w:t>
-      </w:r>
-      <w:proofErr w:type="gramEnd"/>
-      <w:r>
-        <w:rPr>
-          <w:rFonts w:ascii="Roboto" w:eastAsia="Roboto" w:hAnsi="Roboto" w:cs="Roboto"/>
-          <w:i/>
-          <w:color w:val="auto"/>
-        </w:rPr>
-        <w:t xml:space="preserve"> – December 2015</w:t>
-      </w:r>
-    </w:p>
-    <w:p>
-      <w:pPr>
-        <w:spacing w:line="300" w:lineRule="exact"/>
-        <w:rPr>
-          <w:rFonts w:ascii="Roboto" w:eastAsia="Roboto" w:hAnsi="Roboto" w:cs="Roboto"/>
-          <w:color w:val="auto"/>
-        </w:rPr>
-      </w:pPr>
-      <w:r>
-        <w:rPr>
-          <w:rFonts w:ascii="Roboto" w:eastAsia="Roboto" w:hAnsi="Roboto" w:cs="Roboto"/>
-          <w:color w:val="auto"/>
-        </w:rPr>
-        <w:t xml:space="preserve">App exchanges contact information with a high-five. Pitched and developed in CS 196 Honors at UIUC </w:t>
-      </w:r>
-    </w:p>
-    <w:p>
-      <w:pPr>
-        <w:spacing w:line="300" w:lineRule="exact"/>
-        <w:rPr>
-          <w:rFonts w:ascii="Roboto" w:eastAsia="Roboto" w:hAnsi="Roboto" w:cs="Roboto"/>
-          <w:color w:val="auto"/>
-        </w:rPr>
-      </w:pPr>
-      <w:r>
-        <w:rPr>
-          <w:rFonts w:ascii="Roboto" w:eastAsia="Roboto" w:hAnsi="Roboto" w:cs="Roboto"/>
-          <w:color w:val="auto"/>
-        </w:rPr>
-        <w:t>for Android, Android Wear, iOS, and Pebble.</w:t>
-      </w:r>
-    </w:p>
-    <w:p>
-      <w:pPr>
-        <w:spacing w:line="300" w:lineRule="exact"/>
-        <w:jc w:val="both"/>
-        <w:rPr>
-          <w:rFonts w:ascii="Roboto" w:eastAsia="Roboto" w:hAnsi="Roboto" w:cs="Roboto"/>
-          <w:color w:val="auto"/>
-        </w:rPr>
-      </w:pPr>
-      <w:r>
-        <w:rPr>
-          <w:rFonts w:ascii="Roboto" w:eastAsia="Roboto" w:hAnsi="Roboto" w:cs="Roboto"/>
-          <w:color w:val="auto"/>
-        </w:rPr>
-        <w:t>My responsibilities: Team Leader, Web backend (Python/</w:t>
-      </w:r>
-      <w:proofErr w:type="spellStart"/>
-      <w:r>
-        <w:rPr>
-          <w:rFonts w:ascii="Roboto" w:eastAsia="Roboto" w:hAnsi="Roboto" w:cs="Roboto"/>
-          <w:color w:val="auto"/>
-        </w:rPr>
-        <w:t>SQLAlchemy</w:t>
-      </w:r>
-      <w:proofErr w:type="spellEnd"/>
-      <w:r>
-        <w:rPr>
-          <w:rFonts w:ascii="Roboto" w:eastAsia="Roboto" w:hAnsi="Roboto" w:cs="Roboto"/>
-          <w:color w:val="auto"/>
-        </w:rPr>
-        <w:t>), Pebble app, Android Wear app.</w:t>
+        <w:t xml:space="preserve">  September – December 2016</w:t>
       </w:r>
     </w:p>
     <w:p>
@@ -1494,65 +1373,22 @@
         <w:jc w:val="both"/>
         <w:rPr>
           <w:rFonts w:ascii="Roboto" w:eastAsia="Roboto" w:hAnsi="Roboto" w:cs="Roboto"/>
-          <w:b/>
-          <w:color w:val="auto"/>
-        </w:rPr>
-      </w:pPr>
-      <w:r>
-        <w:rPr>
-          <w:rFonts w:ascii="Roboto" w:eastAsia="Roboto" w:hAnsi="Roboto" w:cs="Roboto"/>
-          <w:b/>
-          <w:color w:val="auto"/>
-        </w:rPr>
-        <w:t xml:space="preserve">Fire Recognition and Extinguishment Device (F.R.E.D.) – Firefighting Robot         </w:t>
-      </w:r>
-      <w:r>
-        <w:rPr>
-          <w:rFonts w:ascii="Roboto" w:eastAsia="Roboto" w:hAnsi="Roboto" w:cs="Roboto"/>
-          <w:b/>
-          <w:color w:val="auto"/>
-        </w:rPr>
-        <w:tab/>
-      </w:r>
-      <w:r>
-        <w:rPr>
-          <w:rFonts w:ascii="Roboto" w:eastAsia="Roboto" w:hAnsi="Roboto" w:cs="Roboto"/>
-          <w:b/>
-          <w:color w:val="auto"/>
-        </w:rPr>
-        <w:tab/>
-      </w:r>
-      <w:r>
-        <w:rPr>
-          <w:rFonts w:ascii="Roboto" w:eastAsia="Roboto" w:hAnsi="Roboto" w:cs="Roboto"/>
-          <w:b/>
-          <w:color w:val="auto"/>
-        </w:rPr>
-        <w:t xml:space="preserve">           </w:t>
-      </w:r>
-      <w:r>
-        <w:rPr>
-          <w:rFonts w:ascii="Roboto" w:eastAsia="Roboto" w:hAnsi="Roboto" w:cs="Roboto"/>
-          <w:i/>
-          <w:color w:val="auto"/>
-        </w:rPr>
-        <w:t>June</w:t>
-      </w:r>
-      <w:r>
-        <w:rPr>
-          <w:rFonts w:ascii="Roboto" w:eastAsia="Roboto" w:hAnsi="Roboto" w:cs="Roboto"/>
-          <w:i/>
-          <w:color w:val="auto"/>
-        </w:rPr>
-        <w:t xml:space="preserve"> - July</w:t>
-      </w:r>
-      <w:r>
-        <w:rPr>
-          <w:rFonts w:ascii="Roboto" w:eastAsia="Roboto" w:hAnsi="Roboto" w:cs="Roboto"/>
-          <w:i/>
-          <w:color w:val="auto"/>
-        </w:rPr>
-        <w:t xml:space="preserve"> 2014</w:t>
+          <w:color w:val="auto"/>
+        </w:rPr>
+      </w:pPr>
+      <w:r>
+        <w:rPr>
+          <w:rFonts w:ascii="Roboto" w:eastAsia="Roboto" w:hAnsi="Roboto" w:cs="Roboto"/>
+          <w:color w:val="auto"/>
+        </w:rPr>
+        <w:t xml:space="preserve">VR puzzle game demo for the Oculus Rift, where players are thrust into a world where space </w:t>
+      </w:r>
+      <w:r>
+        <w:rPr>
+          <w:rFonts w:ascii="Roboto" w:eastAsia="Roboto" w:hAnsi="Roboto" w:cs="Roboto"/>
+          <w:color w:val="auto"/>
+        </w:rPr>
+        <w:t xml:space="preserve">itself warps, and “down” holds no meaning. </w:t>
       </w:r>
     </w:p>
     <w:p>
@@ -1562,16 +1398,283 @@
         <w:jc w:val="both"/>
         <w:rPr>
           <w:rFonts w:ascii="Roboto" w:eastAsia="Roboto" w:hAnsi="Roboto" w:cs="Roboto"/>
-          <w:b/>
-          <w:color w:val="auto"/>
-        </w:rPr>
-      </w:pPr>
-      <w:r>
-        <w:rPr>
-          <w:rFonts w:ascii="Roboto" w:eastAsia="Roboto" w:hAnsi="Roboto" w:cs="Roboto"/>
-          <w:color w:val="auto"/>
-        </w:rPr>
-        <w:t xml:space="preserve">Designed, built, coded, and tested a firefighting robot, working full time with two teammates for three weeks, with pathfinding and world modeling, all in a $40 budget. </w:t>
+          <w:color w:val="auto"/>
+        </w:rPr>
+      </w:pPr>
+      <w:r>
+        <w:rPr>
+          <w:rFonts w:ascii="Roboto" w:eastAsia="Roboto" w:hAnsi="Roboto" w:cs="Roboto"/>
+          <w:color w:val="auto"/>
+        </w:rPr>
+        <w:t>My responsibilities: Game mechanics design, gravity scripts, Level 3 build, testing, (WIP) port to non-VR systems.</w:t>
+      </w:r>
+    </w:p>
+    <w:p>
+      <w:pPr>
+        <w:spacing w:line="300" w:lineRule="exact"/>
+        <w:contextualSpacing/>
+        <w:jc w:val="both"/>
+        <w:rPr>
+          <w:rFonts w:ascii="Roboto" w:eastAsia="Roboto" w:hAnsi="Roboto" w:cs="Roboto"/>
+          <w:color w:val="auto"/>
+        </w:rPr>
+      </w:pPr>
+      <w:proofErr w:type="spellStart"/>
+      <w:r>
+        <w:rPr>
+          <w:rFonts w:ascii="Roboto" w:eastAsia="Roboto" w:hAnsi="Roboto" w:cs="Roboto"/>
+          <w:b/>
+          <w:color w:val="auto"/>
+        </w:rPr>
+        <w:t>Sl</w:t>
+      </w:r>
+      <w:r>
+        <w:rPr>
+          <w:rFonts w:ascii="Roboto" w:eastAsia="Roboto" w:hAnsi="Roboto" w:cs="Roboto"/>
+          <w:b/>
+          <w:color w:val="auto"/>
+        </w:rPr>
+        <w:t>app</w:t>
+      </w:r>
+      <w:proofErr w:type="spellEnd"/>
+      <w:r>
+        <w:rPr>
+          <w:rFonts w:ascii="Roboto" w:eastAsia="Roboto" w:hAnsi="Roboto" w:cs="Roboto"/>
+          <w:b/>
+          <w:color w:val="auto"/>
+        </w:rPr>
+        <w:t xml:space="preserve"> - Information Exchange for Wearables</w:t>
+      </w:r>
+      <w:r>
+        <w:rPr>
+          <w:rFonts w:ascii="Roboto" w:eastAsia="Roboto" w:hAnsi="Roboto" w:cs="Roboto"/>
+          <w:i/>
+          <w:color w:val="auto"/>
+        </w:rPr>
+        <w:tab/>
+      </w:r>
+      <w:r>
+        <w:rPr>
+          <w:rFonts w:ascii="Roboto" w:eastAsia="Roboto" w:hAnsi="Roboto" w:cs="Roboto"/>
+          <w:i/>
+          <w:color w:val="auto"/>
+        </w:rPr>
+        <w:tab/>
+      </w:r>
+      <w:r>
+        <w:rPr>
+          <w:rFonts w:ascii="Roboto" w:eastAsia="Roboto" w:hAnsi="Roboto" w:cs="Roboto"/>
+          <w:b/>
+          <w:color w:val="auto"/>
+        </w:rPr>
+        <w:tab/>
+      </w:r>
+      <w:r>
+        <w:rPr>
+          <w:rFonts w:ascii="Roboto" w:eastAsia="Roboto" w:hAnsi="Roboto" w:cs="Roboto"/>
+          <w:b/>
+          <w:color w:val="auto"/>
+        </w:rPr>
+        <w:tab/>
+      </w:r>
+      <w:r>
+        <w:rPr>
+          <w:rFonts w:ascii="Roboto" w:eastAsia="Roboto" w:hAnsi="Roboto" w:cs="Roboto"/>
+          <w:b/>
+          <w:color w:val="auto"/>
+        </w:rPr>
+        <w:tab/>
+      </w:r>
+      <w:r>
+        <w:rPr>
+          <w:rFonts w:ascii="Roboto" w:eastAsia="Roboto" w:hAnsi="Roboto" w:cs="Roboto"/>
+          <w:b/>
+          <w:i/>
+          <w:color w:val="auto"/>
+        </w:rPr>
+        <w:t xml:space="preserve">  </w:t>
+      </w:r>
+      <w:r>
+        <w:rPr>
+          <w:rFonts w:ascii="Roboto" w:eastAsia="Roboto" w:hAnsi="Roboto" w:cs="Roboto"/>
+          <w:i/>
+          <w:color w:val="auto"/>
+        </w:rPr>
+        <w:t>September</w:t>
+      </w:r>
+      <w:r>
+        <w:rPr>
+          <w:rFonts w:ascii="Roboto" w:eastAsia="Roboto" w:hAnsi="Roboto" w:cs="Roboto"/>
+          <w:i/>
+          <w:color w:val="auto"/>
+        </w:rPr>
+        <w:t xml:space="preserve"> – December 2015</w:t>
+      </w:r>
+    </w:p>
+    <w:p>
+      <w:pPr>
+        <w:spacing w:line="300" w:lineRule="exact"/>
+        <w:rPr>
+          <w:rFonts w:ascii="Roboto" w:eastAsia="Roboto" w:hAnsi="Roboto" w:cs="Roboto"/>
+          <w:color w:val="auto"/>
+        </w:rPr>
+      </w:pPr>
+      <w:r>
+        <w:rPr>
+          <w:rFonts w:ascii="Roboto" w:eastAsia="Roboto" w:hAnsi="Roboto" w:cs="Roboto"/>
+          <w:color w:val="auto"/>
+        </w:rPr>
+        <w:t xml:space="preserve">App exchanges contact information with a high-five. Pitched and developed in CS 196 Honors at UIUC </w:t>
+      </w:r>
+    </w:p>
+    <w:p>
+      <w:pPr>
+        <w:spacing w:line="300" w:lineRule="exact"/>
+        <w:rPr>
+          <w:rFonts w:ascii="Roboto" w:eastAsia="Roboto" w:hAnsi="Roboto" w:cs="Roboto"/>
+          <w:color w:val="auto"/>
+        </w:rPr>
+      </w:pPr>
+      <w:r>
+        <w:rPr>
+          <w:rFonts w:ascii="Roboto" w:eastAsia="Roboto" w:hAnsi="Roboto" w:cs="Roboto"/>
+          <w:color w:val="auto"/>
+        </w:rPr>
+        <w:t>for Android, Android Wear, iOS, and Pebble.</w:t>
+      </w:r>
+    </w:p>
+    <w:p>
+      <w:pPr>
+        <w:spacing w:line="300" w:lineRule="exact"/>
+        <w:jc w:val="both"/>
+        <w:rPr>
+          <w:rFonts w:ascii="Roboto" w:eastAsia="Roboto" w:hAnsi="Roboto" w:cs="Roboto"/>
+          <w:color w:val="auto"/>
+        </w:rPr>
+      </w:pPr>
+      <w:r>
+        <w:rPr>
+          <w:rFonts w:ascii="Roboto" w:eastAsia="Roboto" w:hAnsi="Roboto" w:cs="Roboto"/>
+          <w:color w:val="auto"/>
+        </w:rPr>
+        <w:t>My responsibilities: Team Leader, Web backend (Python/</w:t>
+      </w:r>
+      <w:proofErr w:type="spellStart"/>
+      <w:r>
+        <w:rPr>
+          <w:rFonts w:ascii="Roboto" w:eastAsia="Roboto" w:hAnsi="Roboto" w:cs="Roboto"/>
+          <w:color w:val="auto"/>
+        </w:rPr>
+        <w:t>SQLAlchemy</w:t>
+      </w:r>
+      <w:proofErr w:type="spellEnd"/>
+      <w:r>
+        <w:rPr>
+          <w:rFonts w:ascii="Roboto" w:eastAsia="Roboto" w:hAnsi="Roboto" w:cs="Roboto"/>
+          <w:color w:val="auto"/>
+        </w:rPr>
+        <w:t>), Pebble app, Android Wear app.</w:t>
+      </w:r>
+    </w:p>
+    <w:p>
+      <w:pPr>
+        <w:spacing w:line="300" w:lineRule="exact"/>
+        <w:contextualSpacing/>
+        <w:jc w:val="both"/>
+        <w:rPr>
+          <w:rFonts w:ascii="Roboto" w:eastAsia="Roboto" w:hAnsi="Roboto" w:cs="Roboto"/>
+          <w:b/>
+          <w:color w:val="auto"/>
+        </w:rPr>
+      </w:pPr>
+      <w:r>
+        <w:rPr>
+          <w:rFonts w:ascii="Roboto" w:eastAsia="Roboto" w:hAnsi="Roboto" w:cs="Roboto"/>
+          <w:b/>
+          <w:color w:val="auto"/>
+        </w:rPr>
+        <w:t xml:space="preserve">Fire Recognition and Extinguishment Device (F.R.E.D.) – Firefighting Robot         </w:t>
+      </w:r>
+      <w:r>
+        <w:rPr>
+          <w:rFonts w:ascii="Roboto" w:eastAsia="Roboto" w:hAnsi="Roboto" w:cs="Roboto"/>
+          <w:b/>
+          <w:color w:val="auto"/>
+        </w:rPr>
+        <w:tab/>
+      </w:r>
+      <w:r>
+        <w:rPr>
+          <w:rFonts w:ascii="Roboto" w:eastAsia="Roboto" w:hAnsi="Roboto" w:cs="Roboto"/>
+          <w:b/>
+          <w:color w:val="auto"/>
+        </w:rPr>
+        <w:tab/>
+      </w:r>
+      <w:r>
+        <w:rPr>
+          <w:rFonts w:ascii="Roboto" w:eastAsia="Roboto" w:hAnsi="Roboto" w:cs="Roboto"/>
+          <w:b/>
+          <w:color w:val="auto"/>
+        </w:rPr>
+        <w:t xml:space="preserve">           </w:t>
+      </w:r>
+      <w:r>
+        <w:rPr>
+          <w:rFonts w:ascii="Roboto" w:eastAsia="Roboto" w:hAnsi="Roboto" w:cs="Roboto"/>
+          <w:i/>
+          <w:color w:val="auto"/>
+        </w:rPr>
+        <w:t>June</w:t>
+      </w:r>
+      <w:r>
+        <w:rPr>
+          <w:rFonts w:ascii="Roboto" w:eastAsia="Roboto" w:hAnsi="Roboto" w:cs="Roboto"/>
+          <w:i/>
+          <w:color w:val="auto"/>
+        </w:rPr>
+        <w:t xml:space="preserve"> - July</w:t>
+      </w:r>
+      <w:r>
+        <w:rPr>
+          <w:rFonts w:ascii="Roboto" w:eastAsia="Roboto" w:hAnsi="Roboto" w:cs="Roboto"/>
+          <w:i/>
+          <w:color w:val="auto"/>
+        </w:rPr>
+        <w:t xml:space="preserve"> 2014</w:t>
+      </w:r>
+    </w:p>
+    <w:p>
+      <w:pPr>
+        <w:spacing w:line="300" w:lineRule="exact"/>
+        <w:contextualSpacing/>
+        <w:jc w:val="both"/>
+        <w:rPr>
+          <w:rFonts w:ascii="Roboto" w:eastAsia="Roboto" w:hAnsi="Roboto" w:cs="Roboto"/>
+          <w:b/>
+          <w:color w:val="auto"/>
+        </w:rPr>
+      </w:pPr>
+      <w:r>
+        <w:rPr>
+          <w:rFonts w:ascii="Roboto" w:eastAsia="Roboto" w:hAnsi="Roboto" w:cs="Roboto"/>
+          <w:color w:val="auto"/>
+        </w:rPr>
+        <w:t xml:space="preserve">Designed, built, and tested a firefighting robot, </w:t>
+      </w:r>
+      <w:r>
+        <w:rPr>
+          <w:rFonts w:ascii="Roboto" w:eastAsia="Roboto" w:hAnsi="Roboto" w:cs="Roboto"/>
+          <w:color w:val="auto"/>
+        </w:rPr>
+        <w:t>alongside two teammates</w:t>
+      </w:r>
+      <w:r>
+        <w:rPr>
+          <w:rFonts w:ascii="Roboto" w:eastAsia="Roboto" w:hAnsi="Roboto" w:cs="Roboto"/>
+          <w:color w:val="auto"/>
+        </w:rPr>
+        <w:t xml:space="preserve">, with pathfinding and world modeling. </w:t>
       </w:r>
     </w:p>
     <w:p>
@@ -1643,6 +1746,282 @@
           <w:b/>
           <w:color w:val="auto"/>
         </w:rPr>
+        <w:t xml:space="preserve">Course Staff </w:t>
+      </w:r>
+      <w:r>
+        <w:rPr>
+          <w:rFonts w:ascii="Roboto" w:eastAsia="Roboto" w:hAnsi="Roboto" w:cs="Roboto"/>
+          <w:color w:val="auto"/>
+        </w:rPr>
+        <w:t xml:space="preserve">for </w:t>
+      </w:r>
+      <w:r>
+        <w:rPr>
+          <w:rFonts w:ascii="Roboto" w:eastAsia="Roboto" w:hAnsi="Roboto" w:cs="Roboto"/>
+          <w:b/>
+          <w:color w:val="auto"/>
+        </w:rPr>
+        <w:t>Virtual Reality</w:t>
+      </w:r>
+      <w:r>
+        <w:rPr>
+          <w:rFonts w:ascii="Roboto" w:eastAsia="Roboto" w:hAnsi="Roboto" w:cs="Roboto"/>
+          <w:b/>
+          <w:color w:val="auto"/>
+        </w:rPr>
+        <w:tab/>
+      </w:r>
+      <w:r>
+        <w:rPr>
+          <w:rFonts w:ascii="Roboto" w:eastAsia="Roboto" w:hAnsi="Roboto" w:cs="Roboto"/>
+          <w:b/>
+          <w:color w:val="auto"/>
+        </w:rPr>
+        <w:tab/>
+      </w:r>
+      <w:r>
+        <w:rPr>
+          <w:rFonts w:ascii="Roboto" w:eastAsia="Roboto" w:hAnsi="Roboto" w:cs="Roboto"/>
+          <w:b/>
+          <w:color w:val="auto"/>
+        </w:rPr>
+        <w:tab/>
+      </w:r>
+      <w:r>
+        <w:rPr>
+          <w:rFonts w:ascii="Roboto" w:eastAsia="Roboto" w:hAnsi="Roboto" w:cs="Roboto"/>
+          <w:color w:val="auto"/>
+        </w:rPr>
+        <w:t>Champaign, IL</w:t>
+      </w:r>
+      <w:r>
+        <w:rPr>
+          <w:rFonts w:ascii="Roboto" w:eastAsia="Roboto" w:hAnsi="Roboto" w:cs="Roboto"/>
+          <w:color w:val="auto"/>
+        </w:rPr>
+        <w:tab/>
+      </w:r>
+      <w:r>
+        <w:rPr>
+          <w:rFonts w:ascii="Roboto" w:eastAsia="Roboto" w:hAnsi="Roboto" w:cs="Roboto"/>
+          <w:color w:val="auto"/>
+        </w:rPr>
+        <w:tab/>
+      </w:r>
+      <w:r>
+        <w:rPr>
+          <w:rFonts w:ascii="Roboto" w:eastAsia="Roboto" w:hAnsi="Roboto" w:cs="Roboto"/>
+          <w:color w:val="auto"/>
+        </w:rPr>
+        <w:tab/>
+      </w:r>
+      <w:r>
+        <w:rPr>
+          <w:rFonts w:ascii="Roboto" w:eastAsia="Roboto" w:hAnsi="Roboto" w:cs="Roboto"/>
+          <w:color w:val="auto"/>
+        </w:rPr>
+        <w:tab/>
+      </w:r>
+      <w:r>
+        <w:rPr>
+          <w:rFonts w:ascii="Roboto" w:eastAsia="Roboto" w:hAnsi="Roboto" w:cs="Roboto"/>
+          <w:i/>
+          <w:color w:val="auto"/>
+        </w:rPr>
+        <w:t>January 2017 -</w:t>
+      </w:r>
+      <w:r>
+        <w:rPr>
+          <w:rFonts w:ascii="Roboto" w:eastAsia="Roboto" w:hAnsi="Roboto" w:cs="Roboto"/>
+          <w:i/>
+          <w:color w:val="auto"/>
+        </w:rPr>
+        <w:t xml:space="preserve"> present</w:t>
+      </w:r>
+      <w:bookmarkStart w:id="0" w:name="_GoBack"/>
+      <w:bookmarkEnd w:id="0"/>
+    </w:p>
+    <w:p>
+      <w:pPr>
+        <w:spacing w:line="300" w:lineRule="exact"/>
+        <w:jc w:val="both"/>
+        <w:rPr>
+          <w:rFonts w:ascii="Roboto" w:eastAsia="Roboto" w:hAnsi="Roboto" w:cs="Roboto"/>
+          <w:i/>
+          <w:color w:val="auto"/>
+        </w:rPr>
+      </w:pPr>
+      <w:r>
+        <w:rPr>
+          <w:rFonts w:ascii="Roboto" w:eastAsia="Roboto" w:hAnsi="Roboto" w:cs="Roboto"/>
+          <w:b/>
+          <w:color w:val="auto"/>
+        </w:rPr>
+        <w:t xml:space="preserve">Treasurer </w:t>
+      </w:r>
+      <w:r>
+        <w:rPr>
+          <w:rFonts w:ascii="Roboto" w:eastAsia="Roboto" w:hAnsi="Roboto" w:cs="Roboto"/>
+          <w:color w:val="auto"/>
+        </w:rPr>
+        <w:t xml:space="preserve">at </w:t>
+      </w:r>
+      <w:r>
+        <w:rPr>
+          <w:rFonts w:ascii="Roboto" w:eastAsia="Roboto" w:hAnsi="Roboto" w:cs="Roboto"/>
+          <w:b/>
+          <w:color w:val="auto"/>
+        </w:rPr>
+        <w:t>Chai Town Acapella</w:t>
+      </w:r>
+      <w:r>
+        <w:rPr>
+          <w:rFonts w:ascii="Roboto" w:eastAsia="Roboto" w:hAnsi="Roboto" w:cs="Roboto"/>
+          <w:b/>
+          <w:color w:val="auto"/>
+        </w:rPr>
+        <w:tab/>
+      </w:r>
+      <w:r>
+        <w:rPr>
+          <w:rFonts w:ascii="Roboto" w:eastAsia="Roboto" w:hAnsi="Roboto" w:cs="Roboto"/>
+          <w:b/>
+          <w:color w:val="auto"/>
+        </w:rPr>
+        <w:tab/>
+      </w:r>
+      <w:r>
+        <w:rPr>
+          <w:rFonts w:ascii="Roboto" w:eastAsia="Roboto" w:hAnsi="Roboto" w:cs="Roboto"/>
+          <w:b/>
+          <w:color w:val="auto"/>
+        </w:rPr>
+        <w:tab/>
+      </w:r>
+      <w:r>
+        <w:rPr>
+          <w:rFonts w:ascii="Roboto" w:eastAsia="Roboto" w:hAnsi="Roboto" w:cs="Roboto"/>
+          <w:color w:val="auto"/>
+        </w:rPr>
+        <w:t>Champaign, IL</w:t>
+      </w:r>
+      <w:r>
+        <w:rPr>
+          <w:rFonts w:ascii="Roboto" w:eastAsia="Roboto" w:hAnsi="Roboto" w:cs="Roboto"/>
+          <w:color w:val="auto"/>
+        </w:rPr>
+        <w:tab/>
+      </w:r>
+      <w:r>
+        <w:rPr>
+          <w:rFonts w:ascii="Roboto" w:eastAsia="Roboto" w:hAnsi="Roboto" w:cs="Roboto"/>
+          <w:color w:val="auto"/>
+        </w:rPr>
+        <w:tab/>
+      </w:r>
+      <w:r>
+        <w:rPr>
+          <w:rFonts w:ascii="Roboto" w:eastAsia="Roboto" w:hAnsi="Roboto" w:cs="Roboto"/>
+          <w:color w:val="auto"/>
+        </w:rPr>
+        <w:tab/>
+        <w:t xml:space="preserve">                 </w:t>
+      </w:r>
+      <w:r>
+        <w:rPr>
+          <w:rFonts w:ascii="Roboto" w:eastAsia="Roboto" w:hAnsi="Roboto" w:cs="Roboto"/>
+          <w:i/>
+          <w:color w:val="auto"/>
+        </w:rPr>
+        <w:t>June 2016 – present</w:t>
+      </w:r>
+    </w:p>
+    <w:p>
+      <w:pPr>
+        <w:spacing w:line="300" w:lineRule="exact"/>
+        <w:jc w:val="both"/>
+        <w:rPr>
+          <w:rFonts w:ascii="Roboto" w:eastAsia="Roboto" w:hAnsi="Roboto" w:cs="Roboto"/>
+          <w:b/>
+          <w:color w:val="auto"/>
+        </w:rPr>
+      </w:pPr>
+      <w:r>
+        <w:rPr>
+          <w:rFonts w:ascii="Roboto" w:eastAsia="Roboto" w:hAnsi="Roboto" w:cs="Roboto"/>
+          <w:color w:val="auto"/>
+        </w:rPr>
+        <w:t>Singer in an acapella group that tours the country every year, performing for thousands of fans</w:t>
+      </w:r>
+      <w:r>
+        <w:rPr>
+          <w:rFonts w:ascii="Roboto" w:eastAsia="Roboto" w:hAnsi="Roboto" w:cs="Roboto"/>
+          <w:color w:val="auto"/>
+        </w:rPr>
+        <w:t>.</w:t>
+      </w:r>
+    </w:p>
+    <w:p>
+      <w:pPr>
+        <w:spacing w:line="300" w:lineRule="exact"/>
+        <w:jc w:val="both"/>
+        <w:rPr>
+          <w:rFonts w:ascii="Roboto" w:eastAsia="Roboto" w:hAnsi="Roboto" w:cs="Roboto"/>
+          <w:color w:val="auto"/>
+        </w:rPr>
+      </w:pPr>
+      <w:r>
+        <w:rPr>
+          <w:rFonts w:ascii="Roboto" w:eastAsia="Roboto" w:hAnsi="Roboto" w:cs="Roboto"/>
+          <w:color w:val="auto"/>
+        </w:rPr>
+        <w:t xml:space="preserve">Responsibilities: </w:t>
+      </w:r>
+      <w:r>
+        <w:rPr>
+          <w:rFonts w:ascii="Roboto" w:eastAsia="Roboto" w:hAnsi="Roboto" w:cs="Roboto"/>
+          <w:color w:val="auto"/>
+        </w:rPr>
+        <w:t xml:space="preserve">Managing finances for the group, getting funding, making </w:t>
+      </w:r>
+      <w:r>
+        <w:rPr>
+          <w:rFonts w:ascii="Roboto" w:eastAsia="Roboto" w:hAnsi="Roboto" w:cs="Roboto"/>
+          <w:color w:val="auto"/>
+        </w:rPr>
+        <w:t xml:space="preserve">final </w:t>
+      </w:r>
+      <w:r>
+        <w:rPr>
+          <w:rFonts w:ascii="Roboto" w:eastAsia="Roboto" w:hAnsi="Roboto" w:cs="Roboto"/>
+          <w:color w:val="auto"/>
+        </w:rPr>
+        <w:t xml:space="preserve">decisions on </w:t>
+      </w:r>
+      <w:r>
+        <w:rPr>
+          <w:rFonts w:ascii="Roboto" w:eastAsia="Roboto" w:hAnsi="Roboto" w:cs="Roboto"/>
+          <w:color w:val="auto"/>
+        </w:rPr>
+        <w:t>group purchases.</w:t>
+      </w:r>
+    </w:p>
+    <w:p>
+      <w:pPr>
+        <w:spacing w:line="300" w:lineRule="exact"/>
+        <w:jc w:val="both"/>
+        <w:rPr>
+          <w:rFonts w:ascii="Roboto" w:eastAsia="Roboto" w:hAnsi="Roboto" w:cs="Roboto"/>
+          <w:i/>
+          <w:color w:val="auto"/>
+        </w:rPr>
+      </w:pPr>
+      <w:r>
+        <w:rPr>
+          <w:rFonts w:ascii="Roboto" w:eastAsia="Roboto" w:hAnsi="Roboto" w:cs="Roboto"/>
+          <w:b/>
+          <w:color w:val="auto"/>
+        </w:rPr>
         <w:t xml:space="preserve">Organizer </w:t>
       </w:r>
       <w:r>
@@ -1734,7 +2113,7 @@
           <w:i/>
           <w:color w:val="auto"/>
         </w:rPr>
-        <w:t>January 2016 – present</w:t>
+        <w:t>January – August 2016</w:t>
       </w:r>
     </w:p>
     <w:p>
@@ -1892,316 +2271,6 @@
           <w:color w:val="auto"/>
         </w:rPr>
         <w:t>Responsible for creating an LED tent and working on a four-story LED ‘I’ logo, working on the floor during the event, and planning floor layouts for the largest hackathon in Illinois.</w:t>
-      </w:r>
-    </w:p>
-    <w:p>
-      <w:pPr>
-        <w:spacing w:line="300" w:lineRule="exact"/>
-        <w:contextualSpacing/>
-        <w:jc w:val="both"/>
-        <w:rPr>
-          <w:rFonts w:ascii="Roboto" w:eastAsia="Roboto" w:hAnsi="Roboto" w:cs="Roboto"/>
-          <w:b/>
-          <w:color w:val="auto"/>
-        </w:rPr>
-      </w:pPr>
-      <w:r>
-        <w:rPr>
-          <w:rFonts w:ascii="Roboto" w:eastAsia="Roboto" w:hAnsi="Roboto" w:cs="Roboto"/>
-          <w:b/>
-          <w:color w:val="auto"/>
-        </w:rPr>
-        <w:t xml:space="preserve">Build Lead </w:t>
-      </w:r>
-      <w:r>
-        <w:rPr>
-          <w:rFonts w:ascii="Roboto" w:eastAsia="Roboto" w:hAnsi="Roboto" w:cs="Roboto"/>
-          <w:color w:val="auto"/>
-        </w:rPr>
-        <w:t xml:space="preserve">at </w:t>
-      </w:r>
-      <w:proofErr w:type="spellStart"/>
-      <w:r>
-        <w:rPr>
-          <w:rFonts w:ascii="Roboto" w:eastAsia="Roboto" w:hAnsi="Roboto" w:cs="Roboto"/>
-          <w:b/>
-          <w:color w:val="auto"/>
-        </w:rPr>
-        <w:t>Monta</w:t>
-      </w:r>
-      <w:proofErr w:type="spellEnd"/>
-      <w:r>
-        <w:rPr>
-          <w:rFonts w:ascii="Roboto" w:eastAsia="Roboto" w:hAnsi="Roboto" w:cs="Roboto"/>
-          <w:b/>
-          <w:color w:val="auto"/>
-        </w:rPr>
-        <w:t xml:space="preserve"> Vista Robotics Team 115    </w:t>
-      </w:r>
-      <w:r>
-        <w:rPr>
-          <w:rFonts w:ascii="Roboto" w:eastAsia="Roboto" w:hAnsi="Roboto" w:cs="Roboto"/>
-          <w:b/>
-          <w:color w:val="auto"/>
-        </w:rPr>
-        <w:tab/>
-      </w:r>
-      <w:r>
-        <w:rPr>
-          <w:rFonts w:ascii="Roboto" w:eastAsia="Roboto" w:hAnsi="Roboto" w:cs="Roboto"/>
-          <w:color w:val="auto"/>
-        </w:rPr>
-        <w:t xml:space="preserve">Cupertino, CA   </w:t>
-      </w:r>
-      <w:r>
-        <w:rPr>
-          <w:rFonts w:ascii="Roboto" w:eastAsia="Roboto" w:hAnsi="Roboto" w:cs="Roboto"/>
-          <w:color w:val="auto"/>
-        </w:rPr>
-        <w:tab/>
-        <w:t xml:space="preserve"> </w:t>
-      </w:r>
-      <w:r>
-        <w:rPr>
-          <w:rFonts w:ascii="Roboto" w:eastAsia="Roboto" w:hAnsi="Roboto" w:cs="Roboto"/>
-          <w:color w:val="auto"/>
-        </w:rPr>
-        <w:tab/>
-      </w:r>
-      <w:r>
-        <w:rPr>
-          <w:rFonts w:ascii="Roboto" w:eastAsia="Roboto" w:hAnsi="Roboto" w:cs="Roboto"/>
-          <w:color w:val="auto"/>
-        </w:rPr>
-        <w:t xml:space="preserve">       </w:t>
-      </w:r>
-      <w:r>
-        <w:rPr>
-          <w:rFonts w:ascii="Roboto" w:eastAsia="Roboto" w:hAnsi="Roboto" w:cs="Roboto"/>
-          <w:i/>
-          <w:color w:val="auto"/>
-        </w:rPr>
-        <w:t>February 2014-</w:t>
-      </w:r>
-      <w:r>
-        <w:rPr>
-          <w:rFonts w:ascii="Roboto" w:eastAsia="Roboto" w:hAnsi="Roboto" w:cs="Roboto"/>
-          <w:i/>
-          <w:color w:val="auto"/>
-        </w:rPr>
-        <w:t xml:space="preserve">June </w:t>
-      </w:r>
-      <w:r>
-        <w:rPr>
-          <w:rFonts w:ascii="Roboto" w:eastAsia="Roboto" w:hAnsi="Roboto" w:cs="Roboto"/>
-          <w:i/>
-          <w:color w:val="auto"/>
-        </w:rPr>
-        <w:t>2015</w:t>
-      </w:r>
-    </w:p>
-    <w:p>
-      <w:pPr>
-        <w:spacing w:line="300" w:lineRule="exact"/>
-        <w:contextualSpacing/>
-        <w:jc w:val="both"/>
-        <w:rPr>
-          <w:rFonts w:ascii="Roboto" w:eastAsia="Roboto" w:hAnsi="Roboto" w:cs="Roboto"/>
-          <w:b/>
-          <w:color w:val="auto"/>
-        </w:rPr>
-      </w:pPr>
-      <w:r>
-        <w:rPr>
-          <w:rFonts w:ascii="Roboto" w:eastAsia="Roboto" w:hAnsi="Roboto" w:cs="Roboto"/>
-          <w:color w:val="auto"/>
-        </w:rPr>
-        <w:t>Led teams of students to build specific parts of our competitive team’s rob</w:t>
-      </w:r>
-      <w:r>
-        <w:rPr>
-          <w:rFonts w:ascii="Roboto" w:eastAsia="Roboto" w:hAnsi="Roboto" w:cs="Roboto"/>
-          <w:color w:val="auto"/>
-        </w:rPr>
-        <w:t>ot and took it to competitions.</w:t>
-      </w:r>
-    </w:p>
-    <w:p>
-      <w:pPr>
-        <w:spacing w:line="300" w:lineRule="exact"/>
-        <w:contextualSpacing/>
-        <w:jc w:val="both"/>
-        <w:rPr>
-          <w:rFonts w:ascii="Roboto" w:eastAsia="Roboto" w:hAnsi="Roboto" w:cs="Roboto"/>
-          <w:b/>
-          <w:color w:val="auto"/>
-        </w:rPr>
-      </w:pPr>
-      <w:r>
-        <w:rPr>
-          <w:rFonts w:ascii="Roboto" w:eastAsia="Roboto" w:hAnsi="Roboto" w:cs="Roboto"/>
-          <w:color w:val="auto"/>
-        </w:rPr>
-        <w:t>Worked primarily on mechanical aspects</w:t>
-      </w:r>
-      <w:r>
-        <w:rPr>
-          <w:rFonts w:ascii="Roboto" w:eastAsia="Roboto" w:hAnsi="Roboto" w:cs="Roboto"/>
-          <w:color w:val="auto"/>
-        </w:rPr>
-        <w:t xml:space="preserve"> and design</w:t>
-      </w:r>
-      <w:r>
-        <w:rPr>
-          <w:rFonts w:ascii="Roboto" w:eastAsia="Roboto" w:hAnsi="Roboto" w:cs="Roboto"/>
-          <w:color w:val="auto"/>
-        </w:rPr>
-        <w:t xml:space="preserve"> of robots </w:t>
-      </w:r>
-      <w:r>
-        <w:rPr>
-          <w:rFonts w:ascii="Roboto" w:eastAsia="Roboto" w:hAnsi="Roboto" w:cs="Roboto"/>
-          <w:color w:val="auto"/>
-        </w:rPr>
-        <w:t xml:space="preserve">for </w:t>
-      </w:r>
-      <w:r>
-        <w:rPr>
-          <w:rFonts w:ascii="Roboto" w:eastAsia="Roboto" w:hAnsi="Roboto" w:cs="Roboto"/>
-          <w:color w:val="auto"/>
-        </w:rPr>
-        <w:t>both years, also on team Android app.</w:t>
-      </w:r>
-    </w:p>
-    <w:p>
-      <w:pPr>
-        <w:spacing w:line="300" w:lineRule="exact"/>
-        <w:jc w:val="both"/>
-        <w:rPr>
-          <w:rFonts w:ascii="Roboto" w:eastAsia="Roboto" w:hAnsi="Roboto" w:cs="Roboto"/>
-          <w:i/>
-          <w:color w:val="auto"/>
-        </w:rPr>
-      </w:pPr>
-      <w:r>
-        <w:rPr>
-          <w:rFonts w:ascii="Roboto" w:eastAsia="Roboto" w:hAnsi="Roboto" w:cs="Roboto"/>
-          <w:b/>
-          <w:color w:val="auto"/>
-        </w:rPr>
-        <w:t xml:space="preserve">Treasurer </w:t>
-      </w:r>
-      <w:r>
-        <w:rPr>
-          <w:rFonts w:ascii="Roboto" w:eastAsia="Roboto" w:hAnsi="Roboto" w:cs="Roboto"/>
-          <w:color w:val="auto"/>
-        </w:rPr>
-        <w:t xml:space="preserve">at </w:t>
-      </w:r>
-      <w:r>
-        <w:rPr>
-          <w:rFonts w:ascii="Roboto" w:eastAsia="Roboto" w:hAnsi="Roboto" w:cs="Roboto"/>
-          <w:b/>
-          <w:color w:val="auto"/>
-        </w:rPr>
-        <w:t>Chai Town Acapella</w:t>
-      </w:r>
-      <w:r>
-        <w:rPr>
-          <w:rFonts w:ascii="Roboto" w:eastAsia="Roboto" w:hAnsi="Roboto" w:cs="Roboto"/>
-          <w:b/>
-          <w:color w:val="auto"/>
-        </w:rPr>
-        <w:tab/>
-      </w:r>
-      <w:r>
-        <w:rPr>
-          <w:rFonts w:ascii="Roboto" w:eastAsia="Roboto" w:hAnsi="Roboto" w:cs="Roboto"/>
-          <w:b/>
-          <w:color w:val="auto"/>
-        </w:rPr>
-        <w:tab/>
-      </w:r>
-      <w:r>
-        <w:rPr>
-          <w:rFonts w:ascii="Roboto" w:eastAsia="Roboto" w:hAnsi="Roboto" w:cs="Roboto"/>
-          <w:b/>
-          <w:color w:val="auto"/>
-        </w:rPr>
-        <w:tab/>
-      </w:r>
-      <w:r>
-        <w:rPr>
-          <w:rFonts w:ascii="Roboto" w:eastAsia="Roboto" w:hAnsi="Roboto" w:cs="Roboto"/>
-          <w:color w:val="auto"/>
-        </w:rPr>
-        <w:t>Champaign, IL</w:t>
-      </w:r>
-      <w:r>
-        <w:rPr>
-          <w:rFonts w:ascii="Roboto" w:eastAsia="Roboto" w:hAnsi="Roboto" w:cs="Roboto"/>
-          <w:color w:val="auto"/>
-        </w:rPr>
-        <w:tab/>
-      </w:r>
-      <w:r>
-        <w:rPr>
-          <w:rFonts w:ascii="Roboto" w:eastAsia="Roboto" w:hAnsi="Roboto" w:cs="Roboto"/>
-          <w:color w:val="auto"/>
-        </w:rPr>
-        <w:tab/>
-      </w:r>
-      <w:r>
-        <w:rPr>
-          <w:rFonts w:ascii="Roboto" w:eastAsia="Roboto" w:hAnsi="Roboto" w:cs="Roboto"/>
-          <w:color w:val="auto"/>
-        </w:rPr>
-        <w:tab/>
-        <w:t xml:space="preserve">                 </w:t>
-      </w:r>
-      <w:r>
-        <w:rPr>
-          <w:rFonts w:ascii="Roboto" w:eastAsia="Roboto" w:hAnsi="Roboto" w:cs="Roboto"/>
-          <w:i/>
-          <w:color w:val="auto"/>
-        </w:rPr>
-        <w:t>June 2016 – present</w:t>
-      </w:r>
-    </w:p>
-    <w:p>
-      <w:pPr>
-        <w:spacing w:line="300" w:lineRule="exact"/>
-        <w:jc w:val="both"/>
-        <w:rPr>
-          <w:rFonts w:ascii="Roboto" w:eastAsia="Roboto" w:hAnsi="Roboto" w:cs="Roboto"/>
-          <w:b/>
-          <w:color w:val="auto"/>
-        </w:rPr>
-      </w:pPr>
-      <w:r>
-        <w:rPr>
-          <w:rFonts w:ascii="Roboto" w:eastAsia="Roboto" w:hAnsi="Roboto" w:cs="Roboto"/>
-          <w:color w:val="auto"/>
-        </w:rPr>
-        <w:t>Singer in an acapella group that tours the country every year, performing for thousands of fans</w:t>
-      </w:r>
-    </w:p>
-    <w:p>
-      <w:pPr>
-        <w:spacing w:line="300" w:lineRule="exact"/>
-        <w:jc w:val="both"/>
-        <w:rPr>
-          <w:rFonts w:ascii="Roboto" w:eastAsia="Roboto" w:hAnsi="Roboto" w:cs="Roboto"/>
-          <w:b/>
-          <w:color w:val="auto"/>
-        </w:rPr>
-      </w:pPr>
-      <w:r>
-        <w:rPr>
-          <w:rFonts w:ascii="Roboto" w:eastAsia="Roboto" w:hAnsi="Roboto" w:cs="Roboto"/>
-          <w:color w:val="auto"/>
-        </w:rPr>
-        <w:t>Managing finances for the group, getting funding from performance fees and music royalties, making decisions on purchases that impact the group tremendously.</w:t>
       </w:r>
     </w:p>
     <w:sectPr>
@@ -2218,7 +2287,7 @@
 </file>
 
 <file path=word/endnotes.xml><?xml version="1.0" encoding="utf-8"?>
-<w:endnotes xmlns:wpc="http://schemas.microsoft.com/office/word/2010/wordprocessingCanvas" xmlns:cx="http://schemas.microsoft.com/office/drawing/2014/chartex" xmlns:cx1="http://schemas.microsoft.com/office/drawing/2015/9/8/chartex" xmlns:cx2="http://schemas.microsoft.com/office/drawing/2015/10/21/chartex" xmlns:mc="http://schemas.openxmlformats.org/markup-compatibility/2006" xmlns:o="urn:schemas-microsoft-com:office:office" xmlns:r="http://schemas.openxmlformats.org/officeDocument/2006/relationships" xmlns:m="http://schemas.openxmlformats.org/officeDocument/2006/math" xmlns:v="urn:schemas-microsoft-com:vml" xmlns:wp14="http://schemas.microsoft.com/office/word/2010/wordprocessingDrawing" xmlns:wp="http://schemas.openxmlformats.org/drawingml/2006/wordprocessingDrawing" xmlns:w10="urn:schemas-microsoft-com:office:word" xmlns:w="http://schemas.openxmlformats.org/wordprocessingml/2006/main" xmlns:w14="http://schemas.microsoft.com/office/word/2010/wordml" xmlns:w15="http://schemas.microsoft.com/office/word/2012/wordml" xmlns:w16se="http://schemas.microsoft.com/office/word/2015/wordml/symex" xmlns:wpg="http://schemas.microsoft.com/office/word/2010/wordprocessingGroup" xmlns:wpi="http://schemas.microsoft.com/office/word/2010/wordprocessingInk" xmlns:wne="http://schemas.microsoft.com/office/word/2006/wordml" xmlns:wps="http://schemas.microsoft.com/office/word/2010/wordprocessingShape" mc:Ignorable="w14 w15 w16se wp14">
+<w:endnotes xmlns:wpc="http://schemas.microsoft.com/office/word/2010/wordprocessingCanvas" xmlns:cx="http://schemas.microsoft.com/office/drawing/2014/chartex" xmlns:cx1="http://schemas.microsoft.com/office/drawing/2015/9/8/chartex" xmlns:cx2="http://schemas.microsoft.com/office/drawing/2015/10/21/chartex" xmlns:cx3="http://schemas.microsoft.com/office/drawing/2016/5/9/chartex" xmlns:cx4="http://schemas.microsoft.com/office/drawing/2016/5/10/chartex" xmlns:cx5="http://schemas.microsoft.com/office/drawing/2016/5/11/chartex" xmlns:mc="http://schemas.openxmlformats.org/markup-compatibility/2006" xmlns:o="urn:schemas-microsoft-com:office:office" xmlns:r="http://schemas.openxmlformats.org/officeDocument/2006/relationships" xmlns:m="http://schemas.openxmlformats.org/officeDocument/2006/math" xmlns:v="urn:schemas-microsoft-com:vml" xmlns:wp14="http://schemas.microsoft.com/office/word/2010/wordprocessingDrawing" xmlns:wp="http://schemas.openxmlformats.org/drawingml/2006/wordprocessingDrawing" xmlns:w10="urn:schemas-microsoft-com:office:word" xmlns:w="http://schemas.openxmlformats.org/wordprocessingml/2006/main" xmlns:w14="http://schemas.microsoft.com/office/word/2010/wordml" xmlns:w15="http://schemas.microsoft.com/office/word/2012/wordml" xmlns:w16se="http://schemas.microsoft.com/office/word/2015/wordml/symex" xmlns:wpg="http://schemas.microsoft.com/office/word/2010/wordprocessingGroup" xmlns:wpi="http://schemas.microsoft.com/office/word/2010/wordprocessingInk" xmlns:wne="http://schemas.microsoft.com/office/word/2006/wordml" xmlns:wps="http://schemas.microsoft.com/office/word/2010/wordprocessingShape" mc:Ignorable="w14 w15 w16se wp14">
   <w:endnote w:type="separator" w:id="-1">
     <w:p>
       <w:pPr>
@@ -2243,7 +2312,7 @@
 </file>
 
 <file path=word/footnotes.xml><?xml version="1.0" encoding="utf-8"?>
-<w:footnotes xmlns:wpc="http://schemas.microsoft.com/office/word/2010/wordprocessingCanvas" xmlns:cx="http://schemas.microsoft.com/office/drawing/2014/chartex" xmlns:cx1="http://schemas.microsoft.com/office/drawing/2015/9/8/chartex" xmlns:cx2="http://schemas.microsoft.com/office/drawing/2015/10/21/chartex" xmlns:mc="http://schemas.openxmlformats.org/markup-compatibility/2006" xmlns:o="urn:schemas-microsoft-com:office:office" xmlns:r="http://schemas.openxmlformats.org/officeDocument/2006/relationships" xmlns:m="http://schemas.openxmlformats.org/officeDocument/2006/math" xmlns:v="urn:schemas-microsoft-com:vml" xmlns:wp14="http://schemas.microsoft.com/office/word/2010/wordprocessingDrawing" xmlns:wp="http://schemas.openxmlformats.org/drawingml/2006/wordprocessingDrawing" xmlns:w10="urn:schemas-microsoft-com:office:word" xmlns:w="http://schemas.openxmlformats.org/wordprocessingml/2006/main" xmlns:w14="http://schemas.microsoft.com/office/word/2010/wordml" xmlns:w15="http://schemas.microsoft.com/office/word/2012/wordml" xmlns:w16se="http://schemas.microsoft.com/office/word/2015/wordml/symex" xmlns:wpg="http://schemas.microsoft.com/office/word/2010/wordprocessingGroup" xmlns:wpi="http://schemas.microsoft.com/office/word/2010/wordprocessingInk" xmlns:wne="http://schemas.microsoft.com/office/word/2006/wordml" xmlns:wps="http://schemas.microsoft.com/office/word/2010/wordprocessingShape" mc:Ignorable="w14 w15 w16se wp14">
+<w:footnotes xmlns:wpc="http://schemas.microsoft.com/office/word/2010/wordprocessingCanvas" xmlns:cx="http://schemas.microsoft.com/office/drawing/2014/chartex" xmlns:cx1="http://schemas.microsoft.com/office/drawing/2015/9/8/chartex" xmlns:cx2="http://schemas.microsoft.com/office/drawing/2015/10/21/chartex" xmlns:cx3="http://schemas.microsoft.com/office/drawing/2016/5/9/chartex" xmlns:cx4="http://schemas.microsoft.com/office/drawing/2016/5/10/chartex" xmlns:cx5="http://schemas.microsoft.com/office/drawing/2016/5/11/chartex" xmlns:mc="http://schemas.openxmlformats.org/markup-compatibility/2006" xmlns:o="urn:schemas-microsoft-com:office:office" xmlns:r="http://schemas.openxmlformats.org/officeDocument/2006/relationships" xmlns:m="http://schemas.openxmlformats.org/officeDocument/2006/math" xmlns:v="urn:schemas-microsoft-com:vml" xmlns:wp14="http://schemas.microsoft.com/office/word/2010/wordprocessingDrawing" xmlns:wp="http://schemas.openxmlformats.org/drawingml/2006/wordprocessingDrawing" xmlns:w10="urn:schemas-microsoft-com:office:word" xmlns:w="http://schemas.openxmlformats.org/wordprocessingml/2006/main" xmlns:w14="http://schemas.microsoft.com/office/word/2010/wordml" xmlns:w15="http://schemas.microsoft.com/office/word/2012/wordml" xmlns:w16se="http://schemas.microsoft.com/office/word/2015/wordml/symex" xmlns:wpg="http://schemas.microsoft.com/office/word/2010/wordprocessingGroup" xmlns:wpi="http://schemas.microsoft.com/office/word/2010/wordprocessingInk" xmlns:wne="http://schemas.microsoft.com/office/word/2006/wordml" xmlns:wps="http://schemas.microsoft.com/office/word/2010/wordprocessingShape" mc:Ignorable="w14 w15 w16se wp14">
   <w:footnote w:type="separator" w:id="-1">
     <w:p>
       <w:pPr>
@@ -2268,7 +2337,7 @@
 </file>
 
 <file path=word/header1.xml><?xml version="1.0" encoding="utf-8"?>
-<w:hdr xmlns:wpc="http://schemas.microsoft.com/office/word/2010/wordprocessingCanvas" xmlns:cx="http://schemas.microsoft.com/office/drawing/2014/chartex" xmlns:cx1="http://schemas.microsoft.com/office/drawing/2015/9/8/chartex" xmlns:cx2="http://schemas.microsoft.com/office/drawing/2015/10/21/chartex" xmlns:mc="http://schemas.openxmlformats.org/markup-compatibility/2006" xmlns:o="urn:schemas-microsoft-com:office:office" xmlns:r="http://schemas.openxmlformats.org/officeDocument/2006/relationships" xmlns:m="http://schemas.openxmlformats.org/officeDocument/2006/math" xmlns:v="urn:schemas-microsoft-com:vml" xmlns:wp14="http://schemas.microsoft.com/office/word/2010/wordprocessingDrawing" xmlns:wp="http://schemas.openxmlformats.org/drawingml/2006/wordprocessingDrawing" xmlns:w10="urn:schemas-microsoft-com:office:word" xmlns:w="http://schemas.openxmlformats.org/wordprocessingml/2006/main" xmlns:w14="http://schemas.microsoft.com/office/word/2010/wordml" xmlns:w15="http://schemas.microsoft.com/office/word/2012/wordml" xmlns:w16se="http://schemas.microsoft.com/office/word/2015/wordml/symex" xmlns:wpg="http://schemas.microsoft.com/office/word/2010/wordprocessingGroup" xmlns:wpi="http://schemas.microsoft.com/office/word/2010/wordprocessingInk" xmlns:wne="http://schemas.microsoft.com/office/word/2006/wordml" xmlns:wps="http://schemas.microsoft.com/office/word/2010/wordprocessingShape" mc:Ignorable="w14 w15 w16se wp14">
+<w:hdr xmlns:wpc="http://schemas.microsoft.com/office/word/2010/wordprocessingCanvas" xmlns:cx="http://schemas.microsoft.com/office/drawing/2014/chartex" xmlns:cx1="http://schemas.microsoft.com/office/drawing/2015/9/8/chartex" xmlns:cx2="http://schemas.microsoft.com/office/drawing/2015/10/21/chartex" xmlns:cx3="http://schemas.microsoft.com/office/drawing/2016/5/9/chartex" xmlns:cx4="http://schemas.microsoft.com/office/drawing/2016/5/10/chartex" xmlns:cx5="http://schemas.microsoft.com/office/drawing/2016/5/11/chartex" xmlns:mc="http://schemas.openxmlformats.org/markup-compatibility/2006" xmlns:o="urn:schemas-microsoft-com:office:office" xmlns:r="http://schemas.openxmlformats.org/officeDocument/2006/relationships" xmlns:m="http://schemas.openxmlformats.org/officeDocument/2006/math" xmlns:v="urn:schemas-microsoft-com:vml" xmlns:wp14="http://schemas.microsoft.com/office/word/2010/wordprocessingDrawing" xmlns:wp="http://schemas.openxmlformats.org/drawingml/2006/wordprocessingDrawing" xmlns:w10="urn:schemas-microsoft-com:office:word" xmlns:w="http://schemas.openxmlformats.org/wordprocessingml/2006/main" xmlns:w14="http://schemas.microsoft.com/office/word/2010/wordml" xmlns:w15="http://schemas.microsoft.com/office/word/2012/wordml" xmlns:w16se="http://schemas.microsoft.com/office/word/2015/wordml/symex" xmlns:wpg="http://schemas.microsoft.com/office/word/2010/wordprocessingGroup" xmlns:wpi="http://schemas.microsoft.com/office/word/2010/wordprocessingInk" xmlns:wne="http://schemas.microsoft.com/office/word/2006/wordml" xmlns:wps="http://schemas.microsoft.com/office/word/2010/wordprocessingShape" mc:Ignorable="w14 w15 w16se wp14">
   <w:p>
     <w:pPr>
       <w:jc w:val="center"/>
@@ -2550,7 +2619,7 @@
 </file>
 
 <file path=word/numbering.xml><?xml version="1.0" encoding="utf-8"?>
-<w:numbering xmlns:wpc="http://schemas.microsoft.com/office/word/2010/wordprocessingCanvas" xmlns:cx="http://schemas.microsoft.com/office/drawing/2014/chartex" xmlns:cx1="http://schemas.microsoft.com/office/drawing/2015/9/8/chartex" xmlns:cx2="http://schemas.microsoft.com/office/drawing/2015/10/21/chartex" xmlns:mc="http://schemas.openxmlformats.org/markup-compatibility/2006" xmlns:o="urn:schemas-microsoft-com:office:office" xmlns:r="http://schemas.openxmlformats.org/officeDocument/2006/relationships" xmlns:m="http://schemas.openxmlformats.org/officeDocument/2006/math" xmlns:v="urn:schemas-microsoft-com:vml" xmlns:wp14="http://schemas.microsoft.com/office/word/2010/wordprocessingDrawing" xmlns:wp="http://schemas.openxmlformats.org/drawingml/2006/wordprocessingDrawing" xmlns:w10="urn:schemas-microsoft-com:office:word" xmlns:w="http://schemas.openxmlformats.org/wordprocessingml/2006/main" xmlns:w14="http://schemas.microsoft.com/office/word/2010/wordml" xmlns:w15="http://schemas.microsoft.com/office/word/2012/wordml" xmlns:w16se="http://schemas.microsoft.com/office/word/2015/wordml/symex" xmlns:wpg="http://schemas.microsoft.com/office/word/2010/wordprocessingGroup" xmlns:wpi="http://schemas.microsoft.com/office/word/2010/wordprocessingInk" xmlns:wne="http://schemas.microsoft.com/office/word/2006/wordml" xmlns:wps="http://schemas.microsoft.com/office/word/2010/wordprocessingShape" mc:Ignorable="w14 w15 w16se wp14">
+<w:numbering xmlns:wpc="http://schemas.microsoft.com/office/word/2010/wordprocessingCanvas" xmlns:cx="http://schemas.microsoft.com/office/drawing/2014/chartex" xmlns:cx1="http://schemas.microsoft.com/office/drawing/2015/9/8/chartex" xmlns:cx2="http://schemas.microsoft.com/office/drawing/2015/10/21/chartex" xmlns:cx3="http://schemas.microsoft.com/office/drawing/2016/5/9/chartex" xmlns:cx4="http://schemas.microsoft.com/office/drawing/2016/5/10/chartex" xmlns:cx5="http://schemas.microsoft.com/office/drawing/2016/5/11/chartex" xmlns:mc="http://schemas.openxmlformats.org/markup-compatibility/2006" xmlns:o="urn:schemas-microsoft-com:office:office" xmlns:r="http://schemas.openxmlformats.org/officeDocument/2006/relationships" xmlns:m="http://schemas.openxmlformats.org/officeDocument/2006/math" xmlns:v="urn:schemas-microsoft-com:vml" xmlns:wp14="http://schemas.microsoft.com/office/word/2010/wordprocessingDrawing" xmlns:wp="http://schemas.openxmlformats.org/drawingml/2006/wordprocessingDrawing" xmlns:w10="urn:schemas-microsoft-com:office:word" xmlns:w="http://schemas.openxmlformats.org/wordprocessingml/2006/main" xmlns:w14="http://schemas.microsoft.com/office/word/2010/wordml" xmlns:w15="http://schemas.microsoft.com/office/word/2012/wordml" xmlns:w16se="http://schemas.microsoft.com/office/word/2015/wordml/symex" xmlns:wpg="http://schemas.microsoft.com/office/word/2010/wordprocessingGroup" xmlns:wpi="http://schemas.microsoft.com/office/word/2010/wordprocessingInk" xmlns:wne="http://schemas.microsoft.com/office/word/2006/wordml" xmlns:wps="http://schemas.microsoft.com/office/word/2010/wordprocessingShape" mc:Ignorable="w14 w15 w16se wp14">
   <w:numPicBullet w:numPicBulletId="0">
     <w:pict>
       <v:shapetype id="_x0000_t75" coordsize="21600,21600" o:spt="75" o:preferrelative="t" path="m@4@5l@4@11@9@11@9@5xe" filled="f" stroked="f">
@@ -2572,7 +2641,7 @@
         <v:path o:extrusionok="f" gradientshapeok="t" o:connecttype="rect"/>
         <o:lock v:ext="edit" aspectratio="t"/>
       </v:shapetype>
-      <v:shape id="_x0000_i1028" type="#_x0000_t75" style="width:235.8pt;height:235.8pt;visibility:visible;mso-wrap-style:square" o:bullet="t">
+      <v:shape id="_x0000_i1052" type="#_x0000_t75" style="width:236.25pt;height:236.25pt;visibility:visible;mso-wrap-style:square" o:bullet="t">
         <v:imagedata r:id="rId1" o:title=""/>
       </v:shape>
     </w:pict>
@@ -5866,7 +5935,7 @@
       </w:pPr>
     </w:pPrDefault>
   </w:docDefaults>
-  <w:latentStyles w:defLockedState="0" w:defUIPriority="99" w:defSemiHidden="0" w:defUnhideWhenUsed="0" w:defQFormat="0" w:count="372">
+  <w:latentStyles w:defLockedState="0" w:defUIPriority="99" w:defSemiHidden="0" w:defUnhideWhenUsed="0" w:defQFormat="0" w:count="374">
     <w:lsdException w:name="Normal" w:uiPriority="0" w:qFormat="1"/>
     <w:lsdException w:name="heading 1" w:uiPriority="9" w:qFormat="1"/>
     <w:lsdException w:name="heading 2" w:semiHidden="1" w:uiPriority="9" w:unhideWhenUsed="1" w:qFormat="1"/>
@@ -5972,7 +6041,6 @@
     <w:lsdException w:name="HTML Sample" w:semiHidden="1" w:unhideWhenUsed="1"/>
     <w:lsdException w:name="HTML Typewriter" w:semiHidden="1" w:unhideWhenUsed="1"/>
     <w:lsdException w:name="HTML Variable" w:semiHidden="1" w:unhideWhenUsed="1"/>
-    <w:lsdException w:name="Normal Table" w:semiHidden="1" w:unhideWhenUsed="1"/>
     <w:lsdException w:name="annotation subject" w:semiHidden="1" w:unhideWhenUsed="1"/>
     <w:lsdException w:name="No List" w:semiHidden="1" w:unhideWhenUsed="1"/>
     <w:lsdException w:name="Outline List 1" w:semiHidden="1" w:unhideWhenUsed="1"/>
@@ -6018,11 +6086,9 @@
     <w:lsdException w:name="Table Subtle 1" w:semiHidden="1" w:unhideWhenUsed="1"/>
     <w:lsdException w:name="Table Subtle 2" w:semiHidden="1" w:unhideWhenUsed="1"/>
     <w:lsdException w:name="Table Web 1" w:semiHidden="1" w:unhideWhenUsed="1"/>
-    <w:lsdException w:name="Table Web 2" w:semiHidden="1" w:unhideWhenUsed="1"/>
     <w:lsdException w:name="Table Web 3" w:semiHidden="1" w:unhideWhenUsed="1"/>
     <w:lsdException w:name="Balloon Text" w:semiHidden="1" w:unhideWhenUsed="1"/>
     <w:lsdException w:name="Table Grid" w:uiPriority="39"/>
-    <w:lsdException w:name="Table Theme" w:semiHidden="1" w:unhideWhenUsed="1"/>
     <w:lsdException w:name="Placeholder Text" w:semiHidden="1"/>
     <w:lsdException w:name="No Spacing" w:uiPriority="1" w:qFormat="1"/>
     <w:lsdException w:name="Light Shading" w:uiPriority="60"/>
@@ -6239,6 +6305,8 @@
     <w:lsdException w:name="List Table 6 Colorful Accent 6" w:uiPriority="51"/>
     <w:lsdException w:name="List Table 7 Colorful Accent 6" w:uiPriority="52"/>
     <w:lsdException w:name="Mention" w:semiHidden="1" w:unhideWhenUsed="1"/>
+    <w:lsdException w:name="Smart Hyperlink" w:semiHidden="1" w:unhideWhenUsed="1"/>
+    <w:lsdException w:name="Hashtag" w:semiHidden="1" w:unhideWhenUsed="1"/>
   </w:latentStyles>
   <w:style w:type="paragraph" w:default="1" w:styleId="Normal">
     <w:name w:val="Normal"/>
@@ -6568,6 +6636,25 @@
       <w:u w:val="single"/>
     </w:rPr>
   </w:style>
+  <w:style w:type="table" w:styleId="TableGrid">
+    <w:name w:val="Table Grid"/>
+    <w:basedOn w:val="TableNormal"/>
+    <w:uiPriority w:val="39"/>
+    <w:rsid w:val="008979B7"/>
+    <w:pPr>
+      <w:spacing w:line="240" w:lineRule="auto"/>
+    </w:pPr>
+    <w:tblPr>
+      <w:tblBorders>
+        <w:top w:val="single" w:sz="4" w:space="0" w:color="auto"/>
+        <w:left w:val="single" w:sz="4" w:space="0" w:color="auto"/>
+        <w:bottom w:val="single" w:sz="4" w:space="0" w:color="auto"/>
+        <w:right w:val="single" w:sz="4" w:space="0" w:color="auto"/>
+        <w:insideH w:val="single" w:sz="4" w:space="0" w:color="auto"/>
+        <w:insideV w:val="single" w:sz="4" w:space="0" w:color="auto"/>
+      </w:tblBorders>
+    </w:tblPr>
+  </w:style>
 </w:styles>
 </file>
 
@@ -6837,7 +6924,7 @@
 </file>
 
 <file path=customXml/itemProps1.xml><?xml version="1.0" encoding="utf-8"?>
-<ds:datastoreItem xmlns:ds="http://schemas.openxmlformats.org/officeDocument/2006/customXml" ds:itemID="{81095B10-0BE1-4FAF-AEB2-5BAD9864714A}">
+<ds:datastoreItem xmlns:ds="http://schemas.openxmlformats.org/officeDocument/2006/customXml" ds:itemID="{E5C65E91-4C6D-4F9B-A28E-5D9BCC4868DB}">
   <ds:schemaRefs>
     <ds:schemaRef ds:uri="http://schemas.openxmlformats.org/officeDocument/2006/bibliography"/>
   </ds:schemaRefs>

</xml_diff>

<commit_message>
updated resume, init repo on windows
</commit_message>
<xml_diff>
--- a/ShantanuTulshibagwaleResume.docx
+++ b/ShantanuTulshibagwaleResume.docx
@@ -378,31 +378,13 @@
               </w:rPr>
               <w:t>Data Structures</w:t>
             </w:r>
-          </w:p>
-          <w:p>
-            <w:pPr>
-              <w:spacing w:line="300" w:lineRule="exact"/>
-              <w:rPr>
-                <w:rFonts w:ascii="Roboto" w:eastAsia="Roboto" w:hAnsi="Roboto" w:cs="Roboto"/>
-                <w:color w:val="auto"/>
-                <w:szCs w:val="20"/>
-              </w:rPr>
-            </w:pPr>
             <w:r>
               <w:rPr>
                 <w:rFonts w:ascii="Roboto" w:eastAsia="Roboto" w:hAnsi="Roboto" w:cs="Roboto"/>
                 <w:color w:val="auto"/>
                 <w:szCs w:val="20"/>
               </w:rPr>
-              <w:t xml:space="preserve">Intro to </w:t>
-            </w:r>
-            <w:r>
-              <w:rPr>
-                <w:rFonts w:ascii="Roboto" w:eastAsia="Roboto" w:hAnsi="Roboto" w:cs="Roboto"/>
-                <w:color w:val="auto"/>
-                <w:szCs w:val="20"/>
-              </w:rPr>
-              <w:t>Algorithms</w:t>
+              <w:t xml:space="preserve"> (Honors)</w:t>
             </w:r>
           </w:p>
           <w:p>
@@ -420,7 +402,25 @@
                 <w:color w:val="auto"/>
                 <w:szCs w:val="20"/>
               </w:rPr>
-              <w:t>Applied Machine Learning</w:t>
+              <w:t>Languages and Compilers</w:t>
+            </w:r>
+          </w:p>
+          <w:p>
+            <w:pPr>
+              <w:spacing w:line="300" w:lineRule="exact"/>
+              <w:rPr>
+                <w:rFonts w:ascii="Roboto" w:eastAsia="Roboto" w:hAnsi="Roboto" w:cs="Roboto"/>
+                <w:color w:val="auto"/>
+                <w:szCs w:val="20"/>
+              </w:rPr>
+            </w:pPr>
+            <w:r>
+              <w:rPr>
+                <w:rFonts w:ascii="Roboto" w:eastAsia="Roboto" w:hAnsi="Roboto" w:cs="Roboto"/>
+                <w:color w:val="auto"/>
+                <w:szCs w:val="20"/>
+              </w:rPr>
+              <w:t>Computational Linguistics</w:t>
             </w:r>
           </w:p>
         </w:tc>
@@ -467,7 +467,7 @@
                 <w:color w:val="auto"/>
                 <w:szCs w:val="20"/>
               </w:rPr>
-              <w:t>Database Systems</w:t>
+              <w:t>Computer Security</w:t>
             </w:r>
           </w:p>
         </w:tc>
@@ -516,6 +516,8 @@
               </w:rPr>
               <w:t>Virtual Reality</w:t>
             </w:r>
+            <w:bookmarkStart w:id="0" w:name="_GoBack"/>
+            <w:bookmarkEnd w:id="0"/>
           </w:p>
         </w:tc>
       </w:tr>
@@ -627,23 +629,7 @@
           <w:rFonts w:ascii="Roboto" w:eastAsia="Roboto" w:hAnsi="Roboto" w:cs="Roboto"/>
           <w:color w:val="auto"/>
         </w:rPr>
-        <w:t xml:space="preserve">, </w:t>
-      </w:r>
-      <w:proofErr w:type="spellStart"/>
-      <w:r>
-        <w:rPr>
-          <w:rFonts w:ascii="Roboto" w:eastAsia="Roboto" w:hAnsi="Roboto" w:cs="Roboto"/>
-          <w:color w:val="auto"/>
-        </w:rPr>
-        <w:t>git</w:t>
-      </w:r>
-      <w:proofErr w:type="spellEnd"/>
-      <w:r>
-        <w:rPr>
-          <w:rFonts w:ascii="Roboto" w:eastAsia="Roboto" w:hAnsi="Roboto" w:cs="Roboto"/>
-          <w:color w:val="auto"/>
-        </w:rPr>
-        <w:t>,</w:t>
+        <w:t>, git,</w:t>
       </w:r>
       <w:r>
         <w:rPr>
@@ -888,7 +874,6 @@
       <w:r>
         <w:t xml:space="preserve">at </w:t>
       </w:r>
-      <w:proofErr w:type="spellStart"/>
       <w:r>
         <w:rPr>
           <w:b/>
@@ -896,7 +881,6 @@
         </w:rPr>
         <w:t>Ampool</w:t>
       </w:r>
-      <w:proofErr w:type="spellEnd"/>
       <w:r>
         <w:rPr>
           <w:b/>
@@ -1053,23 +1037,7 @@
           <w:rFonts w:ascii="Roboto" w:eastAsia="Roboto" w:hAnsi="Roboto" w:cs="Roboto"/>
           <w:color w:val="000000" w:themeColor="text1"/>
         </w:rPr>
-        <w:t xml:space="preserve">a machine learning use case to demonstrate the effectiveness of </w:t>
-      </w:r>
-      <w:proofErr w:type="spellStart"/>
-      <w:r>
-        <w:rPr>
-          <w:rFonts w:ascii="Roboto" w:eastAsia="Roboto" w:hAnsi="Roboto" w:cs="Roboto"/>
-          <w:color w:val="000000" w:themeColor="text1"/>
-        </w:rPr>
-        <w:t>Ampool</w:t>
-      </w:r>
-      <w:proofErr w:type="spellEnd"/>
-      <w:r>
-        <w:rPr>
-          <w:rFonts w:ascii="Roboto" w:eastAsia="Roboto" w:hAnsi="Roboto" w:cs="Roboto"/>
-          <w:color w:val="000000" w:themeColor="text1"/>
-        </w:rPr>
-        <w:t xml:space="preserve"> tech for handling </w:t>
+        <w:t xml:space="preserve">a machine learning use case to demonstrate the effectiveness of Ampool tech for handling </w:t>
       </w:r>
       <w:r>
         <w:rPr>
@@ -1419,7 +1387,6 @@
           <w:color w:val="auto"/>
         </w:rPr>
       </w:pPr>
-      <w:proofErr w:type="spellStart"/>
       <w:r>
         <w:rPr>
           <w:rFonts w:ascii="Roboto" w:eastAsia="Roboto" w:hAnsi="Roboto" w:cs="Roboto"/>
@@ -1434,16 +1401,7 @@
           <w:b/>
           <w:color w:val="auto"/>
         </w:rPr>
-        <w:t>app</w:t>
-      </w:r>
-      <w:proofErr w:type="spellEnd"/>
-      <w:r>
-        <w:rPr>
-          <w:rFonts w:ascii="Roboto" w:eastAsia="Roboto" w:hAnsi="Roboto" w:cs="Roboto"/>
-          <w:b/>
-          <w:color w:val="auto"/>
-        </w:rPr>
-        <w:t xml:space="preserve"> - Information Exchange for Wearables</w:t>
+        <w:t>app - Information Exchange for Wearables</w:t>
       </w:r>
       <w:r>
         <w:rPr>
@@ -1557,23 +1515,7 @@
           <w:rFonts w:ascii="Roboto" w:eastAsia="Roboto" w:hAnsi="Roboto" w:cs="Roboto"/>
           <w:color w:val="auto"/>
         </w:rPr>
-        <w:t>My responsibilities: Team Leader, Web backend (Python/</w:t>
-      </w:r>
-      <w:proofErr w:type="spellStart"/>
-      <w:r>
-        <w:rPr>
-          <w:rFonts w:ascii="Roboto" w:eastAsia="Roboto" w:hAnsi="Roboto" w:cs="Roboto"/>
-          <w:color w:val="auto"/>
-        </w:rPr>
-        <w:t>SQLAlchemy</w:t>
-      </w:r>
-      <w:proofErr w:type="spellEnd"/>
-      <w:r>
-        <w:rPr>
-          <w:rFonts w:ascii="Roboto" w:eastAsia="Roboto" w:hAnsi="Roboto" w:cs="Roboto"/>
-          <w:color w:val="auto"/>
-        </w:rPr>
-        <w:t>), Pebble app, Android Wear app.</w:t>
+        <w:t>My responsibilities: Team Leader, Web backend (Python/SQLAlchemy), Pebble app, Android Wear app.</w:t>
       </w:r>
     </w:p>
     <w:p>
@@ -1838,8 +1780,6 @@
         </w:rPr>
         <w:t xml:space="preserve"> present</w:t>
       </w:r>
-      <w:bookmarkStart w:id="0" w:name="_GoBack"/>
-      <w:bookmarkEnd w:id="0"/>
     </w:p>
     <w:p>
       <w:pPr>
@@ -2004,149 +1944,6 @@
           <w:color w:val="auto"/>
         </w:rPr>
         <w:t>group purchases.</w:t>
-      </w:r>
-    </w:p>
-    <w:p>
-      <w:pPr>
-        <w:spacing w:line="300" w:lineRule="exact"/>
-        <w:jc w:val="both"/>
-        <w:rPr>
-          <w:rFonts w:ascii="Roboto" w:eastAsia="Roboto" w:hAnsi="Roboto" w:cs="Roboto"/>
-          <w:i/>
-          <w:color w:val="auto"/>
-        </w:rPr>
-      </w:pPr>
-      <w:r>
-        <w:rPr>
-          <w:rFonts w:ascii="Roboto" w:eastAsia="Roboto" w:hAnsi="Roboto" w:cs="Roboto"/>
-          <w:b/>
-          <w:color w:val="auto"/>
-        </w:rPr>
-        <w:t xml:space="preserve">Organizer </w:t>
-      </w:r>
-      <w:r>
-        <w:rPr>
-          <w:rFonts w:ascii="Roboto" w:eastAsia="Roboto" w:hAnsi="Roboto" w:cs="Roboto"/>
-          <w:color w:val="auto"/>
-        </w:rPr>
-        <w:t xml:space="preserve">at </w:t>
-      </w:r>
-      <w:proofErr w:type="spellStart"/>
-      <w:r>
-        <w:rPr>
-          <w:rFonts w:ascii="Roboto" w:eastAsia="Roboto" w:hAnsi="Roboto" w:cs="Roboto"/>
-          <w:b/>
-          <w:color w:val="auto"/>
-        </w:rPr>
-        <w:t>CS@Illinois</w:t>
-      </w:r>
-      <w:proofErr w:type="spellEnd"/>
-      <w:r>
-        <w:rPr>
-          <w:rFonts w:ascii="Roboto" w:eastAsia="Roboto" w:hAnsi="Roboto" w:cs="Roboto"/>
-          <w:b/>
-          <w:color w:val="auto"/>
-        </w:rPr>
-        <w:t xml:space="preserve"> Sail</w:t>
-      </w:r>
-      <w:r>
-        <w:rPr>
-          <w:rFonts w:ascii="Roboto" w:eastAsia="Roboto" w:hAnsi="Roboto" w:cs="Roboto"/>
-          <w:color w:val="auto"/>
-        </w:rPr>
-        <w:tab/>
-      </w:r>
-      <w:r>
-        <w:rPr>
-          <w:rFonts w:ascii="Roboto" w:eastAsia="Roboto" w:hAnsi="Roboto" w:cs="Roboto"/>
-          <w:color w:val="auto"/>
-        </w:rPr>
-        <w:tab/>
-      </w:r>
-      <w:r>
-        <w:rPr>
-          <w:rFonts w:ascii="Roboto" w:eastAsia="Roboto" w:hAnsi="Roboto" w:cs="Roboto"/>
-          <w:color w:val="auto"/>
-        </w:rPr>
-        <w:tab/>
-      </w:r>
-      <w:r>
-        <w:rPr>
-          <w:rFonts w:ascii="Roboto" w:eastAsia="Roboto" w:hAnsi="Roboto" w:cs="Roboto"/>
-          <w:color w:val="auto"/>
-        </w:rPr>
-        <w:tab/>
-        <w:t>Champaign, IL</w:t>
-      </w:r>
-      <w:r>
-        <w:rPr>
-          <w:rFonts w:ascii="Roboto" w:eastAsia="Roboto" w:hAnsi="Roboto" w:cs="Roboto"/>
-          <w:color w:val="auto"/>
-        </w:rPr>
-        <w:tab/>
-      </w:r>
-      <w:r>
-        <w:rPr>
-          <w:rFonts w:ascii="Roboto" w:eastAsia="Roboto" w:hAnsi="Roboto" w:cs="Roboto"/>
-          <w:color w:val="auto"/>
-        </w:rPr>
-        <w:tab/>
-      </w:r>
-      <w:r>
-        <w:rPr>
-          <w:rFonts w:ascii="Roboto" w:eastAsia="Roboto" w:hAnsi="Roboto" w:cs="Roboto"/>
-          <w:color w:val="auto"/>
-        </w:rPr>
-        <w:tab/>
-        <w:t xml:space="preserve">          </w:t>
-      </w:r>
-      <w:r>
-        <w:rPr>
-          <w:rFonts w:ascii="Roboto" w:eastAsia="Roboto" w:hAnsi="Roboto" w:cs="Roboto"/>
-          <w:color w:val="auto"/>
-        </w:rPr>
-        <w:t xml:space="preserve"> </w:t>
-      </w:r>
-      <w:r>
-        <w:rPr>
-          <w:rFonts w:ascii="Roboto" w:eastAsia="Roboto" w:hAnsi="Roboto" w:cs="Roboto"/>
-          <w:i/>
-          <w:color w:val="auto"/>
-        </w:rPr>
-        <w:t>January – August 2016</w:t>
-      </w:r>
-    </w:p>
-    <w:p>
-      <w:pPr>
-        <w:spacing w:line="300" w:lineRule="exact"/>
-        <w:jc w:val="both"/>
-        <w:rPr>
-          <w:rFonts w:ascii="Roboto" w:eastAsia="Roboto" w:hAnsi="Roboto" w:cs="Roboto"/>
-          <w:color w:val="auto"/>
-        </w:rPr>
-      </w:pPr>
-      <w:r>
-        <w:rPr>
-          <w:rFonts w:ascii="Roboto" w:eastAsia="Roboto" w:hAnsi="Roboto" w:cs="Roboto"/>
-          <w:color w:val="auto"/>
-        </w:rPr>
-        <w:t xml:space="preserve">Organizing an event for hundreds admitted high school seniors to sample a day in the life of a student in </w:t>
-      </w:r>
-      <w:proofErr w:type="spellStart"/>
-      <w:r>
-        <w:rPr>
-          <w:rFonts w:ascii="Roboto" w:eastAsia="Roboto" w:hAnsi="Roboto" w:cs="Roboto"/>
-          <w:color w:val="auto"/>
-        </w:rPr>
-        <w:t>CS@Illinois</w:t>
-      </w:r>
-      <w:proofErr w:type="spellEnd"/>
-      <w:r>
-        <w:rPr>
-          <w:rFonts w:ascii="Roboto" w:eastAsia="Roboto" w:hAnsi="Roboto" w:cs="Roboto"/>
-          <w:color w:val="auto"/>
-        </w:rPr>
-        <w:t xml:space="preserve"> in its second year running.</w:t>
       </w:r>
     </w:p>
     <w:p>
@@ -2175,7 +1972,6 @@
         </w:rPr>
         <w:t xml:space="preserve">at </w:t>
       </w:r>
-      <w:proofErr w:type="spellStart"/>
       <w:r>
         <w:rPr>
           <w:rFonts w:ascii="Roboto" w:eastAsia="Roboto" w:hAnsi="Roboto" w:cs="Roboto"/>
@@ -2184,7 +1980,6 @@
         </w:rPr>
         <w:t>HackIllinois</w:t>
       </w:r>
-      <w:proofErr w:type="spellEnd"/>
       <w:r>
         <w:rPr>
           <w:rFonts w:ascii="Roboto" w:eastAsia="Roboto" w:hAnsi="Roboto" w:cs="Roboto"/>
@@ -2245,7 +2040,7 @@
           <w:color w:val="auto"/>
         </w:rPr>
         <w:tab/>
-        <w:t xml:space="preserve">     </w:t>
+        <w:t xml:space="preserve">            </w:t>
       </w:r>
       <w:r>
         <w:rPr>
@@ -2253,7 +2048,7 @@
           <w:i/>
           <w:color w:val="auto"/>
         </w:rPr>
-        <w:t>August 2015 – March 2016</w:t>
+        <w:t>August 2015 – present</w:t>
       </w:r>
     </w:p>
     <w:p>
@@ -2271,6 +2066,123 @@
           <w:color w:val="auto"/>
         </w:rPr>
         <w:t>Responsible for creating an LED tent and working on a four-story LED ‘I’ logo, working on the floor during the event, and planning floor layouts for the largest hackathon in Illinois.</w:t>
+      </w:r>
+    </w:p>
+    <w:p>
+      <w:pPr>
+        <w:spacing w:line="300" w:lineRule="exact"/>
+        <w:jc w:val="both"/>
+        <w:rPr>
+          <w:rFonts w:ascii="Roboto" w:eastAsia="Roboto" w:hAnsi="Roboto" w:cs="Roboto"/>
+          <w:i/>
+          <w:color w:val="auto"/>
+        </w:rPr>
+      </w:pPr>
+      <w:r>
+        <w:rPr>
+          <w:rFonts w:ascii="Roboto" w:eastAsia="Roboto" w:hAnsi="Roboto" w:cs="Roboto"/>
+          <w:b/>
+          <w:color w:val="auto"/>
+        </w:rPr>
+        <w:t xml:space="preserve">Organizer </w:t>
+      </w:r>
+      <w:r>
+        <w:rPr>
+          <w:rFonts w:ascii="Roboto" w:eastAsia="Roboto" w:hAnsi="Roboto" w:cs="Roboto"/>
+          <w:color w:val="auto"/>
+        </w:rPr>
+        <w:t xml:space="preserve">at </w:t>
+      </w:r>
+      <w:r>
+        <w:rPr>
+          <w:rFonts w:ascii="Roboto" w:eastAsia="Roboto" w:hAnsi="Roboto" w:cs="Roboto"/>
+          <w:b/>
+          <w:color w:val="auto"/>
+        </w:rPr>
+        <w:t>CS@Illinois Sail</w:t>
+      </w:r>
+      <w:r>
+        <w:rPr>
+          <w:rFonts w:ascii="Roboto" w:eastAsia="Roboto" w:hAnsi="Roboto" w:cs="Roboto"/>
+          <w:color w:val="auto"/>
+        </w:rPr>
+        <w:tab/>
+      </w:r>
+      <w:r>
+        <w:rPr>
+          <w:rFonts w:ascii="Roboto" w:eastAsia="Roboto" w:hAnsi="Roboto" w:cs="Roboto"/>
+          <w:color w:val="auto"/>
+        </w:rPr>
+        <w:tab/>
+      </w:r>
+      <w:r>
+        <w:rPr>
+          <w:rFonts w:ascii="Roboto" w:eastAsia="Roboto" w:hAnsi="Roboto" w:cs="Roboto"/>
+          <w:color w:val="auto"/>
+        </w:rPr>
+        <w:tab/>
+      </w:r>
+      <w:r>
+        <w:rPr>
+          <w:rFonts w:ascii="Roboto" w:eastAsia="Roboto" w:hAnsi="Roboto" w:cs="Roboto"/>
+          <w:color w:val="auto"/>
+        </w:rPr>
+        <w:tab/>
+        <w:t>Champaign, IL</w:t>
+      </w:r>
+      <w:r>
+        <w:rPr>
+          <w:rFonts w:ascii="Roboto" w:eastAsia="Roboto" w:hAnsi="Roboto" w:cs="Roboto"/>
+          <w:color w:val="auto"/>
+        </w:rPr>
+        <w:tab/>
+      </w:r>
+      <w:r>
+        <w:rPr>
+          <w:rFonts w:ascii="Roboto" w:eastAsia="Roboto" w:hAnsi="Roboto" w:cs="Roboto"/>
+          <w:color w:val="auto"/>
+        </w:rPr>
+        <w:tab/>
+      </w:r>
+      <w:r>
+        <w:rPr>
+          <w:rFonts w:ascii="Roboto" w:eastAsia="Roboto" w:hAnsi="Roboto" w:cs="Roboto"/>
+          <w:color w:val="auto"/>
+        </w:rPr>
+        <w:tab/>
+        <w:t xml:space="preserve">          </w:t>
+      </w:r>
+      <w:r>
+        <w:rPr>
+          <w:rFonts w:ascii="Roboto" w:eastAsia="Roboto" w:hAnsi="Roboto" w:cs="Roboto"/>
+          <w:color w:val="auto"/>
+        </w:rPr>
+        <w:t xml:space="preserve"> </w:t>
+      </w:r>
+      <w:r>
+        <w:rPr>
+          <w:rFonts w:ascii="Roboto" w:eastAsia="Roboto" w:hAnsi="Roboto" w:cs="Roboto"/>
+          <w:i/>
+          <w:color w:val="auto"/>
+        </w:rPr>
+        <w:t>January – August 2016</w:t>
+      </w:r>
+    </w:p>
+    <w:p>
+      <w:pPr>
+        <w:spacing w:line="300" w:lineRule="exact"/>
+        <w:jc w:val="both"/>
+        <w:rPr>
+          <w:rFonts w:ascii="Roboto" w:eastAsia="Roboto" w:hAnsi="Roboto" w:cs="Roboto"/>
+          <w:color w:val="auto"/>
+        </w:rPr>
+      </w:pPr>
+      <w:r>
+        <w:rPr>
+          <w:rFonts w:ascii="Roboto" w:eastAsia="Roboto" w:hAnsi="Roboto" w:cs="Roboto"/>
+          <w:color w:val="auto"/>
+        </w:rPr>
+        <w:t>Organizing an event for hundreds admitted high school seniors to sample a day in the life of a student in CS@Illinois in its second year running.</w:t>
       </w:r>
     </w:p>
     <w:sectPr>
@@ -2641,7 +2553,7 @@
         <v:path o:extrusionok="f" gradientshapeok="t" o:connecttype="rect"/>
         <o:lock v:ext="edit" aspectratio="t"/>
       </v:shapetype>
-      <v:shape id="_x0000_i1052" type="#_x0000_t75" style="width:236.25pt;height:236.25pt;visibility:visible;mso-wrap-style:square" o:bullet="t">
+      <v:shape id="_x0000_i1028" type="#_x0000_t75" style="width:236.4pt;height:236.4pt;visibility:visible;mso-wrap-style:square" o:bullet="t">
         <v:imagedata r:id="rId1" o:title=""/>
       </v:shape>
     </w:pict>
@@ -6924,7 +6836,7 @@
 </file>
 
 <file path=customXml/itemProps1.xml><?xml version="1.0" encoding="utf-8"?>
-<ds:datastoreItem xmlns:ds="http://schemas.openxmlformats.org/officeDocument/2006/customXml" ds:itemID="{E5C65E91-4C6D-4F9B-A28E-5D9BCC4868DB}">
+<ds:datastoreItem xmlns:ds="http://schemas.openxmlformats.org/officeDocument/2006/customXml" ds:itemID="{0C42F819-8895-4BEA-8F1B-FD8D3516E4A3}">
   <ds:schemaRefs>
     <ds:schemaRef ds:uri="http://schemas.openxmlformats.org/officeDocument/2006/bibliography"/>
   </ds:schemaRefs>

</xml_diff>